<commit_message>
Started to implement Ant and PheremoneHandler
</commit_message>
<xml_diff>
--- a/Lab 3/Report_GeneticAlgorithm.docx
+++ b/Lab 3/Report_GeneticAlgorithm.docx
@@ -47,13 +47,108 @@
           <w:lang w:val="en-US"/>
         </w:rPr>
       </w:pPr>
-    </w:p>
-    <w:p>
-      <w:pPr>
-        <w:rPr>
-          <w:lang w:val="en-US"/>
-        </w:rPr>
-      </w:pPr>
+      <w:r>
+        <w:rPr>
+          <w:lang w:val="en-US"/>
+        </w:rPr>
+        <w:t xml:space="preserve">Selection, crossover and mutation are three important operations that is included in this algorithm. </w:t>
+      </w:r>
+      <w:r>
+        <w:rPr>
+          <w:lang w:val="en-US"/>
+        </w:rPr>
+        <w:t xml:space="preserve">The selection in my algorithm is a </w:t>
+      </w:r>
+      <w:r>
+        <w:rPr>
+          <w:b/>
+          <w:bCs/>
+          <w:lang w:val="en-US"/>
+        </w:rPr>
+        <w:t>Roulette selection</w:t>
+      </w:r>
+      <w:r>
+        <w:rPr>
+          <w:b/>
+          <w:bCs/>
+          <w:lang w:val="en-US"/>
+        </w:rPr>
+        <w:t xml:space="preserve">, </w:t>
+      </w:r>
+      <w:r>
+        <w:rPr>
+          <w:lang w:val="en-US"/>
+        </w:rPr>
+        <w:t>that will take the number of parents and store them in a list and I add the sum of all the parents fitness value</w:t>
+      </w:r>
+      <w:r>
+        <w:rPr>
+          <w:lang w:val="en-US"/>
+        </w:rPr>
+        <w:t xml:space="preserve"> into a </w:t>
+      </w:r>
+      <w:r>
+        <w:rPr>
+          <w:lang w:val="en-US"/>
+        </w:rPr>
+        <w:t>variable</w:t>
+      </w:r>
+      <w:r>
+        <w:rPr>
+          <w:lang w:val="en-US"/>
+        </w:rPr>
+        <w:t xml:space="preserve"> that I call sum0fFitness. For each parent I take their Fitness value and divide that </w:t>
+      </w:r>
+      <w:r>
+        <w:rPr>
+          <w:lang w:val="en-US"/>
+        </w:rPr>
+        <w:t xml:space="preserve">with the sum of fitness, and that value will be the probability of that parent and is inserted into a probability list. That probability is later used when we choose parents indexes for the crossover. It will chooses a random number between 0 and 1 and match that with a parent matching that probability. </w:t>
+      </w:r>
+    </w:p>
+    <w:p>
+      <w:pPr>
+        <w:rPr>
+          <w:lang w:val="en-US"/>
+        </w:rPr>
+      </w:pPr>
+      <w:r>
+        <w:rPr>
+          <w:lang w:val="en-US"/>
+        </w:rPr>
+        <w:t xml:space="preserve">The crossover is done by taking two individuals as parent and in parent 1 I randomly select two indexes and take the locations that are between that interval and add it into an array. From parent two I add every location into the same array that doesn’t already exist in the array from parent 1. It returns one child. </w:t>
+      </w:r>
+    </w:p>
+    <w:p>
+      <w:pPr>
+        <w:rPr>
+          <w:lang w:val="en-US"/>
+        </w:rPr>
+      </w:pPr>
+      <w:r>
+        <w:rPr>
+          <w:lang w:val="en-US"/>
+        </w:rPr>
+        <w:t xml:space="preserve">In mutate we check if we are going to mutate that child first with the mutation probability, if the case is </w:t>
+      </w:r>
+      <w:r>
+        <w:rPr>
+          <w:lang w:val="en-US"/>
+        </w:rPr>
+        <w:t>true,</w:t>
+      </w:r>
+      <w:r>
+        <w:rPr>
+          <w:lang w:val="en-US"/>
+        </w:rPr>
+        <w:t xml:space="preserve"> </w:t>
+      </w:r>
+      <w:r>
+        <w:rPr>
+          <w:lang w:val="en-US"/>
+        </w:rPr>
+        <w:t xml:space="preserve">I randomly select two indexes and between that interval, flip the locations around. The two selected indexes will swap places with each other, the spots next two them will swap with each other, and the program continue to do this between the interval until it has reached the middle point. </w:t>
+      </w:r>
     </w:p>
     <w:p>
       <w:pPr>
@@ -79,6 +174,18 @@
           <w:lang w:val="en-US"/>
         </w:rPr>
       </w:pPr>
+      <w:r>
+        <w:rPr>
+          <w:lang w:val="en-US"/>
+        </w:rPr>
+        <w:t xml:space="preserve">For the individual, that represents one solution of the problem, I use real representation. </w:t>
+      </w:r>
+      <w:r>
+        <w:rPr>
+          <w:lang w:val="en-US"/>
+        </w:rPr>
+        <w:t xml:space="preserve">Each individual has access to a list of all the location each solution will go through and that list contains X and Y-coordinates to each city and an id, all those three is represented by real numbers. </w:t>
+      </w:r>
     </w:p>
     <w:p>
       <w:pPr>
@@ -100,6 +207,324 @@
     </w:p>
     <w:p>
       <w:pPr>
+        <w:pStyle w:val="Underrubrik"/>
+        <w:rPr>
+          <w:color w:val="auto"/>
+          <w:spacing w:val="0"/>
+          <w:lang w:val="en-US"/>
+        </w:rPr>
+      </w:pPr>
+      <w:r>
+        <w:rPr>
+          <w:color w:val="auto"/>
+          <w:spacing w:val="0"/>
+          <w:lang w:val="en-US"/>
+        </w:rPr>
+        <w:t xml:space="preserve">d = </w:t>
+      </w:r>
+      <m:oMath>
+        <m:rad>
+          <m:radPr>
+            <m:degHide m:val="1"/>
+            <m:ctrlPr>
+              <w:rPr>
+                <w:rFonts w:ascii="Cambria Math" w:eastAsiaTheme="minorHAnsi" w:hAnsi="Cambria Math"/>
+                <w:i/>
+                <w:color w:val="auto"/>
+                <w:spacing w:val="0"/>
+                <w:lang w:val="en-US"/>
+              </w:rPr>
+            </m:ctrlPr>
+          </m:radPr>
+          <m:deg/>
+          <m:e>
+            <m:sSup>
+              <m:sSupPr>
+                <m:ctrlPr>
+                  <w:rPr>
+                    <w:rFonts w:ascii="Cambria Math" w:eastAsiaTheme="minorHAnsi" w:hAnsi="Cambria Math"/>
+                    <w:i/>
+                    <w:color w:val="auto"/>
+                    <w:spacing w:val="0"/>
+                    <w:lang w:val="en-US"/>
+                  </w:rPr>
+                </m:ctrlPr>
+              </m:sSupPr>
+              <m:e>
+                <m:r>
+                  <w:rPr>
+                    <w:rFonts w:ascii="Cambria Math" w:hAnsi="Cambria Math"/>
+                    <w:lang w:val="en-US"/>
+                  </w:rPr>
+                  <m:t>(x</m:t>
+                </m:r>
+                <m:r>
+                  <w:rPr>
+                    <w:rFonts w:ascii="Cambria Math" w:hAnsi="Cambria Math"/>
+                    <w:position w:val="-6"/>
+                    <w:lang w:val="en-US"/>
+                  </w:rPr>
+                  <m:t>2</m:t>
+                </m:r>
+                <m:r>
+                  <w:rPr>
+                    <w:rFonts w:ascii="Cambria Math" w:hAnsi="Cambria Math"/>
+                    <w:lang w:val="en-US"/>
+                  </w:rPr>
+                  <m:t>-x</m:t>
+                </m:r>
+                <m:r>
+                  <w:rPr>
+                    <w:rFonts w:ascii="Cambria Math" w:hAnsi="Cambria Math"/>
+                    <w:position w:val="-6"/>
+                    <w:lang w:val="en-US"/>
+                  </w:rPr>
+                  <m:t>1</m:t>
+                </m:r>
+                <m:r>
+                  <w:rPr>
+                    <w:rFonts w:ascii="Cambria Math" w:hAnsi="Cambria Math"/>
+                    <w:lang w:val="en-US"/>
+                  </w:rPr>
+                  <m:t>)</m:t>
+                </m:r>
+              </m:e>
+              <m:sup>
+                <m:r>
+                  <w:rPr>
+                    <w:rFonts w:ascii="Cambria Math" w:eastAsiaTheme="minorHAnsi" w:hAnsi="Cambria Math"/>
+                    <w:lang w:val="en-US"/>
+                  </w:rPr>
+                  <m:t>2</m:t>
+                </m:r>
+              </m:sup>
+            </m:sSup>
+            <m:r>
+              <w:rPr>
+                <w:rFonts w:ascii="Cambria Math" w:eastAsiaTheme="minorHAnsi" w:hAnsi="Cambria Math"/>
+                <w:lang w:val="en-US"/>
+              </w:rPr>
+              <m:t>+</m:t>
+            </m:r>
+            <m:r>
+              <w:rPr>
+                <w:rFonts w:ascii="Cambria Math" w:hAnsi="Cambria Math"/>
+                <w:lang w:val="en-US"/>
+              </w:rPr>
+              <m:t>(</m:t>
+            </m:r>
+            <m:sSup>
+              <m:sSupPr>
+                <m:ctrlPr>
+                  <w:rPr>
+                    <w:rFonts w:ascii="Cambria Math" w:eastAsiaTheme="minorHAnsi" w:hAnsi="Cambria Math"/>
+                    <w:i/>
+                    <w:color w:val="auto"/>
+                    <w:spacing w:val="0"/>
+                    <w:lang w:val="en-US"/>
+                  </w:rPr>
+                </m:ctrlPr>
+              </m:sSupPr>
+              <m:e>
+                <m:r>
+                  <w:rPr>
+                    <w:rFonts w:ascii="Cambria Math" w:hAnsi="Cambria Math"/>
+                    <w:lang w:val="en-US"/>
+                  </w:rPr>
+                  <m:t>y</m:t>
+                </m:r>
+                <m:r>
+                  <w:rPr>
+                    <w:rFonts w:ascii="Cambria Math" w:hAnsi="Cambria Math"/>
+                    <w:position w:val="-6"/>
+                    <w:lang w:val="en-US"/>
+                  </w:rPr>
+                  <m:t>2</m:t>
+                </m:r>
+                <m:r>
+                  <w:rPr>
+                    <w:rFonts w:ascii="Cambria Math" w:hAnsi="Cambria Math"/>
+                    <w:lang w:val="en-US"/>
+                  </w:rPr>
+                  <m:t>-y</m:t>
+                </m:r>
+                <m:r>
+                  <w:rPr>
+                    <w:rFonts w:ascii="Cambria Math" w:hAnsi="Cambria Math"/>
+                    <w:position w:val="-6"/>
+                    <w:lang w:val="en-US"/>
+                  </w:rPr>
+                  <m:t>1</m:t>
+                </m:r>
+                <m:r>
+                  <w:rPr>
+                    <w:rFonts w:ascii="Cambria Math" w:hAnsi="Cambria Math"/>
+                    <w:lang w:val="en-US"/>
+                  </w:rPr>
+                  <m:t>)</m:t>
+                </m:r>
+              </m:e>
+              <m:sup>
+                <m:r>
+                  <w:rPr>
+                    <w:rFonts w:ascii="Cambria Math" w:eastAsiaTheme="minorHAnsi" w:hAnsi="Cambria Math"/>
+                    <w:lang w:val="en-US"/>
+                  </w:rPr>
+                  <m:t>2</m:t>
+                </m:r>
+              </m:sup>
+            </m:sSup>
+          </m:e>
+        </m:rad>
+      </m:oMath>
+      <w:r>
+        <w:rPr>
+          <w:color w:val="auto"/>
+          <w:spacing w:val="0"/>
+          <w:lang w:val="en-US"/>
+        </w:rPr>
+        <w:t xml:space="preserve"> – the distance between two cities</w:t>
+      </w:r>
+    </w:p>
+    <w:p>
+      <w:pPr>
+        <w:pStyle w:val="Underrubrik"/>
+        <w:rPr>
+          <w:lang w:val="en-US"/>
+        </w:rPr>
+      </w:pPr>
+      <m:oMath>
+        <m:r>
+          <w:rPr>
+            <w:rFonts w:ascii="Cambria Math" w:hAnsi="Cambria Math"/>
+            <w:lang w:val="en-US"/>
+          </w:rPr>
+          <m:t>t</m:t>
+        </m:r>
+        <m:d>
+          <m:dPr>
+            <m:ctrlPr>
+              <w:rPr>
+                <w:rFonts w:ascii="Cambria Math" w:hAnsi="Cambria Math"/>
+                <w:lang w:val="en-US"/>
+              </w:rPr>
+            </m:ctrlPr>
+          </m:dPr>
+          <m:e>
+            <m:r>
+              <w:rPr>
+                <w:rFonts w:ascii="Cambria Math" w:hAnsi="Cambria Math"/>
+                <w:lang w:val="en-US"/>
+              </w:rPr>
+              <m:t>x</m:t>
+            </m:r>
+            <m:r>
+              <w:rPr>
+                <w:rFonts w:ascii="Cambria Math" w:hAnsi="Cambria Math"/>
+                <w:position w:val="-6"/>
+                <w:lang w:val="en-US"/>
+              </w:rPr>
+              <m:t>i</m:t>
+            </m:r>
+          </m:e>
+        </m:d>
+        <m:r>
+          <w:rPr>
+            <w:rFonts w:ascii="Cambria Math" w:hAnsi="Cambria Math"/>
+            <w:lang w:val="en-US"/>
+          </w:rPr>
+          <m:t>=</m:t>
+        </m:r>
+        <m:nary>
+          <m:naryPr>
+            <m:chr m:val="∑"/>
+            <m:grow m:val="1"/>
+            <m:ctrlPr>
+              <w:rPr>
+                <w:rFonts w:ascii="Cambria Math" w:hAnsi="Cambria Math"/>
+                <w:lang w:val="en-US"/>
+              </w:rPr>
+            </m:ctrlPr>
+          </m:naryPr>
+          <m:sub>
+            <m:r>
+              <w:rPr>
+                <w:rFonts w:ascii="Cambria Math" w:hAnsi="Cambria Math"/>
+                <w:lang w:val="en-US"/>
+              </w:rPr>
+              <m:t>i</m:t>
+            </m:r>
+            <m:r>
+              <w:rPr>
+                <w:rFonts w:ascii="Cambria Math" w:hAnsi="Cambria Math"/>
+                <w:lang w:val="en-US"/>
+              </w:rPr>
+              <m:t>=1</m:t>
+            </m:r>
+          </m:sub>
+          <m:sup>
+            <m:r>
+              <w:rPr>
+                <w:rFonts w:ascii="Cambria Math" w:hAnsi="Cambria Math"/>
+                <w:lang w:val="en-US"/>
+              </w:rPr>
+              <m:t>n</m:t>
+            </m:r>
+          </m:sup>
+          <m:e>
+            <m:d>
+              <m:dPr>
+                <m:ctrlPr>
+                  <w:rPr>
+                    <w:rFonts w:ascii="Cambria Math" w:hAnsi="Cambria Math"/>
+                    <w:lang w:val="en-US"/>
+                  </w:rPr>
+                </m:ctrlPr>
+              </m:dPr>
+              <m:e>
+                <m:r>
+                  <w:rPr>
+                    <w:rFonts w:ascii="Cambria Math" w:hAnsi="Cambria Math"/>
+                    <w:lang w:val="en-US"/>
+                  </w:rPr>
+                  <m:t>d(x</m:t>
+                </m:r>
+                <m:r>
+                  <w:rPr>
+                    <w:rFonts w:ascii="Cambria Math" w:hAnsi="Cambria Math"/>
+                    <w:position w:val="-6"/>
+                    <w:lang w:val="en-US"/>
+                  </w:rPr>
+                  <m:t>i</m:t>
+                </m:r>
+              </m:e>
+            </m:d>
+          </m:e>
+        </m:nary>
+        <m:r>
+          <w:rPr>
+            <w:rFonts w:ascii="Cambria Math" w:hAnsi="Cambria Math"/>
+            <w:lang w:val="en-US"/>
+          </w:rPr>
+          <m:t>)</m:t>
+        </m:r>
+      </m:oMath>
+      <w:r>
+        <w:rPr>
+          <w:lang w:val="en-US"/>
+        </w:rPr>
+        <w:t xml:space="preserve"> – the total distance for all cities for one individual</w:t>
+      </w:r>
+    </w:p>
+    <w:p>
+      <w:pPr>
+        <w:rPr>
+          <w:lang w:val="en-US"/>
+        </w:rPr>
+      </w:pPr>
+    </w:p>
+    <w:p>
+      <w:pPr>
         <w:rPr>
           <w:lang w:val="en-US"/>
         </w:rPr>
@@ -129,6 +554,116 @@
           <w:lang w:val="en-US"/>
         </w:rPr>
       </w:pPr>
+      <w:r>
+        <w:rPr>
+          <w:lang w:val="en-US"/>
+        </w:rPr>
+        <w:t xml:space="preserve">The parameters used in the algorithm are </w:t>
+      </w:r>
+      <w:r>
+        <w:rPr>
+          <w:b/>
+          <w:bCs/>
+          <w:lang w:val="en-US"/>
+        </w:rPr>
+        <w:t>POPULATION_SIZE</w:t>
+      </w:r>
+      <w:r>
+        <w:rPr>
+          <w:lang w:val="en-US"/>
+        </w:rPr>
+        <w:t xml:space="preserve">, </w:t>
+      </w:r>
+      <w:r>
+        <w:rPr>
+          <w:b/>
+          <w:bCs/>
+          <w:lang w:val="en-US"/>
+        </w:rPr>
+        <w:t>SURVIVORS</w:t>
+      </w:r>
+      <w:r>
+        <w:rPr>
+          <w:lang w:val="en-US"/>
+        </w:rPr>
+        <w:t xml:space="preserve">, </w:t>
+      </w:r>
+      <w:r>
+        <w:rPr>
+          <w:b/>
+          <w:bCs/>
+          <w:lang w:val="en-US"/>
+        </w:rPr>
+        <w:t>NUMBER_OF_PARENTS</w:t>
+      </w:r>
+      <w:r>
+        <w:rPr>
+          <w:lang w:val="en-US"/>
+        </w:rPr>
+        <w:t xml:space="preserve"> and </w:t>
+      </w:r>
+      <w:r>
+        <w:rPr>
+          <w:b/>
+          <w:bCs/>
+          <w:lang w:val="en-US"/>
+        </w:rPr>
+        <w:t>MUTATION_PROBABILITY</w:t>
+      </w:r>
+      <w:r>
+        <w:rPr>
+          <w:lang w:val="en-US"/>
+        </w:rPr>
+        <w:t xml:space="preserve">. The population size represents the number of individuals that can be in one generation, and in my algorithm, the population size is 500, so one generation can contain 500 solutions (individuals). Survivors are the number of individuals that survive into the next generation and that is decided depending on their </w:t>
+      </w:r>
+      <w:r>
+        <w:rPr>
+          <w:lang w:val="en-US"/>
+        </w:rPr>
+        <w:t>fitness,</w:t>
+      </w:r>
+      <w:r>
+        <w:rPr>
+          <w:lang w:val="en-US"/>
+        </w:rPr>
+        <w:t xml:space="preserve"> so I take the 60 </w:t>
+      </w:r>
+      <w:r>
+        <w:rPr>
+          <w:lang w:val="en-US"/>
+        </w:rPr>
+        <w:t>bests</w:t>
+      </w:r>
+      <w:r>
+        <w:rPr>
+          <w:lang w:val="en-US"/>
+        </w:rPr>
+        <w:t xml:space="preserve"> from the previous generation and put them into the next one. The survivors are used to achieve elitism. The number of parents </w:t>
+      </w:r>
+      <w:r>
+        <w:rPr>
+          <w:lang w:val="en-US"/>
+        </w:rPr>
+        <w:t>is</w:t>
+      </w:r>
+      <w:r>
+        <w:rPr>
+          <w:lang w:val="en-US"/>
+        </w:rPr>
+        <w:t xml:space="preserve"> 200</w:t>
+      </w:r>
+      <w:r>
+        <w:rPr>
+          <w:lang w:val="en-US"/>
+        </w:rPr>
+        <w:t xml:space="preserve"> and it is those individuals that will be used in crossover and mutation. The mutation probability is used so I don’t mutate all. The mutation probability is set to 0.2 and if </w:t>
+      </w:r>
+      <w:r>
+        <w:rPr>
+          <w:lang w:val="en-US"/>
+        </w:rPr>
+        <w:t>and if the random number, that are selected to compare with, is lower than the mutation probability, the program will mutate.</w:t>
+      </w:r>
     </w:p>
     <w:p>
       <w:pPr>
@@ -145,10 +680,12 @@
           <w:szCs w:val="28"/>
           <w:lang w:val="en-US"/>
         </w:rPr>
+        <w:lastRenderedPageBreak/>
         <w:t>Illustrate in a figure how the performance of the population evolves with generations</w:t>
       </w:r>
     </w:p>
     <w:sectPr>
+      <w:headerReference w:type="default" r:id="rId7"/>
       <w:pgSz w:w="11906" w:h="16838"/>
       <w:pgMar w:top="1417" w:right="1417" w:bottom="1417" w:left="1417" w:header="708" w:footer="708" w:gutter="0"/>
       <w:cols w:space="708"/>
@@ -156,6 +693,81 @@
     </w:sectPr>
   </w:body>
 </w:document>
+</file>
+
+<file path=word/endnotes.xml><?xml version="1.0" encoding="utf-8"?>
+<w:endnotes xmlns:wpc="http://schemas.microsoft.com/office/word/2010/wordprocessingCanvas" xmlns:cx="http://schemas.microsoft.com/office/drawing/2014/chartex" xmlns:cx1="http://schemas.microsoft.com/office/drawing/2015/9/8/chartex" xmlns:cx2="http://schemas.microsoft.com/office/drawing/2015/10/21/chartex" xmlns:cx3="http://schemas.microsoft.com/office/drawing/2016/5/9/chartex" xmlns:cx4="http://schemas.microsoft.com/office/drawing/2016/5/10/chartex" xmlns:cx5="http://schemas.microsoft.com/office/drawing/2016/5/11/chartex" xmlns:cx6="http://schemas.microsoft.com/office/drawing/2016/5/12/chartex" xmlns:cx7="http://schemas.microsoft.com/office/drawing/2016/5/13/chartex" xmlns:cx8="http://schemas.microsoft.com/office/drawing/2016/5/14/chartex" xmlns:mc="http://schemas.openxmlformats.org/markup-compatibility/2006" xmlns:aink="http://schemas.microsoft.com/office/drawing/2016/ink" xmlns:am3d="http://schemas.microsoft.com/office/drawing/2017/model3d" xmlns:o="urn:schemas-microsoft-com:office:office" xmlns:r="http://schemas.openxmlformats.org/officeDocument/2006/relationships" xmlns:m="http://schemas.openxmlformats.org/officeDocument/2006/math" xmlns:v="urn:schemas-microsoft-com:vml" xmlns:wp14="http://schemas.microsoft.com/office/word/2010/wordprocessingDrawing" xmlns:wp="http://schemas.openxmlformats.org/drawingml/2006/wordprocessingDrawing" xmlns:w10="urn:schemas-microsoft-com:office:word" xmlns:w="http://schemas.openxmlformats.org/wordprocessingml/2006/main" xmlns:w14="http://schemas.microsoft.com/office/word/2010/wordml" xmlns:w15="http://schemas.microsoft.com/office/word/2012/wordml" xmlns:w16cex="http://schemas.microsoft.com/office/word/2018/wordml/cex" xmlns:w16cid="http://schemas.microsoft.com/office/word/2016/wordml/cid" xmlns:w16="http://schemas.microsoft.com/office/word/2018/wordml" xmlns:w16sdtdh="http://schemas.microsoft.com/office/word/2020/wordml/sdtdatahash" xmlns:w16se="http://schemas.microsoft.com/office/word/2015/wordml/symex" xmlns:wpg="http://schemas.microsoft.com/office/word/2010/wordprocessingGroup" xmlns:wpi="http://schemas.microsoft.com/office/word/2010/wordprocessingInk" xmlns:wne="http://schemas.microsoft.com/office/word/2006/wordml" xmlns:wps="http://schemas.microsoft.com/office/word/2010/wordprocessingShape" mc:Ignorable="w14 w15 w16se w16cid w16 w16cex w16sdtdh wp14">
+  <w:endnote w:type="separator" w:id="-1">
+    <w:p>
+      <w:pPr>
+        <w:spacing w:after="0" w:line="240" w:lineRule="auto"/>
+      </w:pPr>
+      <w:r>
+        <w:separator/>
+      </w:r>
+    </w:p>
+  </w:endnote>
+  <w:endnote w:type="continuationSeparator" w:id="0">
+    <w:p>
+      <w:pPr>
+        <w:spacing w:after="0" w:line="240" w:lineRule="auto"/>
+      </w:pPr>
+      <w:r>
+        <w:continuationSeparator/>
+      </w:r>
+    </w:p>
+  </w:endnote>
+</w:endnotes>
+</file>
+
+<file path=word/footnotes.xml><?xml version="1.0" encoding="utf-8"?>
+<w:footnotes xmlns:wpc="http://schemas.microsoft.com/office/word/2010/wordprocessingCanvas" xmlns:cx="http://schemas.microsoft.com/office/drawing/2014/chartex" xmlns:cx1="http://schemas.microsoft.com/office/drawing/2015/9/8/chartex" xmlns:cx2="http://schemas.microsoft.com/office/drawing/2015/10/21/chartex" xmlns:cx3="http://schemas.microsoft.com/office/drawing/2016/5/9/chartex" xmlns:cx4="http://schemas.microsoft.com/office/drawing/2016/5/10/chartex" xmlns:cx5="http://schemas.microsoft.com/office/drawing/2016/5/11/chartex" xmlns:cx6="http://schemas.microsoft.com/office/drawing/2016/5/12/chartex" xmlns:cx7="http://schemas.microsoft.com/office/drawing/2016/5/13/chartex" xmlns:cx8="http://schemas.microsoft.com/office/drawing/2016/5/14/chartex" xmlns:mc="http://schemas.openxmlformats.org/markup-compatibility/2006" xmlns:aink="http://schemas.microsoft.com/office/drawing/2016/ink" xmlns:am3d="http://schemas.microsoft.com/office/drawing/2017/model3d" xmlns:o="urn:schemas-microsoft-com:office:office" xmlns:r="http://schemas.openxmlformats.org/officeDocument/2006/relationships" xmlns:m="http://schemas.openxmlformats.org/officeDocument/2006/math" xmlns:v="urn:schemas-microsoft-com:vml" xmlns:wp14="http://schemas.microsoft.com/office/word/2010/wordprocessingDrawing" xmlns:wp="http://schemas.openxmlformats.org/drawingml/2006/wordprocessingDrawing" xmlns:w10="urn:schemas-microsoft-com:office:word" xmlns:w="http://schemas.openxmlformats.org/wordprocessingml/2006/main" xmlns:w14="http://schemas.microsoft.com/office/word/2010/wordml" xmlns:w15="http://schemas.microsoft.com/office/word/2012/wordml" xmlns:w16cex="http://schemas.microsoft.com/office/word/2018/wordml/cex" xmlns:w16cid="http://schemas.microsoft.com/office/word/2016/wordml/cid" xmlns:w16="http://schemas.microsoft.com/office/word/2018/wordml" xmlns:w16sdtdh="http://schemas.microsoft.com/office/word/2020/wordml/sdtdatahash" xmlns:w16se="http://schemas.microsoft.com/office/word/2015/wordml/symex" xmlns:wpg="http://schemas.microsoft.com/office/word/2010/wordprocessingGroup" xmlns:wpi="http://schemas.microsoft.com/office/word/2010/wordprocessingInk" xmlns:wne="http://schemas.microsoft.com/office/word/2006/wordml" xmlns:wps="http://schemas.microsoft.com/office/word/2010/wordprocessingShape" mc:Ignorable="w14 w15 w16se w16cid w16 w16cex w16sdtdh wp14">
+  <w:footnote w:type="separator" w:id="-1">
+    <w:p>
+      <w:pPr>
+        <w:spacing w:after="0" w:line="240" w:lineRule="auto"/>
+      </w:pPr>
+      <w:r>
+        <w:separator/>
+      </w:r>
+    </w:p>
+  </w:footnote>
+  <w:footnote w:type="continuationSeparator" w:id="0">
+    <w:p>
+      <w:pPr>
+        <w:spacing w:after="0" w:line="240" w:lineRule="auto"/>
+      </w:pPr>
+      <w:r>
+        <w:continuationSeparator/>
+      </w:r>
+    </w:p>
+  </w:footnote>
+</w:footnotes>
+</file>
+
+<file path=word/header1.xml><?xml version="1.0" encoding="utf-8"?>
+<w:hdr xmlns:wpc="http://schemas.microsoft.com/office/word/2010/wordprocessingCanvas" xmlns:cx="http://schemas.microsoft.com/office/drawing/2014/chartex" xmlns:cx1="http://schemas.microsoft.com/office/drawing/2015/9/8/chartex" xmlns:cx2="http://schemas.microsoft.com/office/drawing/2015/10/21/chartex" xmlns:cx3="http://schemas.microsoft.com/office/drawing/2016/5/9/chartex" xmlns:cx4="http://schemas.microsoft.com/office/drawing/2016/5/10/chartex" xmlns:cx5="http://schemas.microsoft.com/office/drawing/2016/5/11/chartex" xmlns:cx6="http://schemas.microsoft.com/office/drawing/2016/5/12/chartex" xmlns:cx7="http://schemas.microsoft.com/office/drawing/2016/5/13/chartex" xmlns:cx8="http://schemas.microsoft.com/office/drawing/2016/5/14/chartex" xmlns:mc="http://schemas.openxmlformats.org/markup-compatibility/2006" xmlns:aink="http://schemas.microsoft.com/office/drawing/2016/ink" xmlns:am3d="http://schemas.microsoft.com/office/drawing/2017/model3d" xmlns:o="urn:schemas-microsoft-com:office:office" xmlns:r="http://schemas.openxmlformats.org/officeDocument/2006/relationships" xmlns:m="http://schemas.openxmlformats.org/officeDocument/2006/math" xmlns:v="urn:schemas-microsoft-com:vml" xmlns:wp14="http://schemas.microsoft.com/office/word/2010/wordprocessingDrawing" xmlns:wp="http://schemas.openxmlformats.org/drawingml/2006/wordprocessingDrawing" xmlns:w10="urn:schemas-microsoft-com:office:word" xmlns:w="http://schemas.openxmlformats.org/wordprocessingml/2006/main" xmlns:w14="http://schemas.microsoft.com/office/word/2010/wordml" xmlns:w15="http://schemas.microsoft.com/office/word/2012/wordml" xmlns:w16cex="http://schemas.microsoft.com/office/word/2018/wordml/cex" xmlns:w16cid="http://schemas.microsoft.com/office/word/2016/wordml/cid" xmlns:w16="http://schemas.microsoft.com/office/word/2018/wordml" xmlns:w16sdtdh="http://schemas.microsoft.com/office/word/2020/wordml/sdtdatahash" xmlns:w16se="http://schemas.microsoft.com/office/word/2015/wordml/symex" xmlns:wpg="http://schemas.microsoft.com/office/word/2010/wordprocessingGroup" xmlns:wpi="http://schemas.microsoft.com/office/word/2010/wordprocessingInk" xmlns:wne="http://schemas.microsoft.com/office/word/2006/wordml" xmlns:wps="http://schemas.microsoft.com/office/word/2010/wordprocessingShape" mc:Ignorable="w14 w15 w16se w16cid w16 w16cex w16sdtdh wp14">
+  <w:p>
+    <w:pPr>
+      <w:pStyle w:val="Sidhuvud"/>
+    </w:pPr>
+    <w:r>
+      <w:t>DVA340</w:t>
+    </w:r>
+    <w:r>
+      <w:ptab w:relativeTo="margin" w:alignment="center" w:leader="none"/>
+    </w:r>
+    <w:r>
+      <w:t>Sandra Eriksen</w:t>
+    </w:r>
+    <w:r>
+      <w:ptab w:relativeTo="margin" w:alignment="right" w:leader="none"/>
+    </w:r>
+    <w:r>
+      <w:t>Sen18014</w:t>
+    </w:r>
+  </w:p>
+</w:hdr>
 </file>
 
 <file path=word/numbering.xml><?xml version="1.0" encoding="utf-8"?>
@@ -757,6 +1369,60 @@
       <w:spacing w:val="15"/>
     </w:rPr>
   </w:style>
+  <w:style w:type="character" w:styleId="Platshllartext">
+    <w:name w:val="Placeholder Text"/>
+    <w:basedOn w:val="Standardstycketeckensnitt"/>
+    <w:uiPriority w:val="99"/>
+    <w:semiHidden/>
+    <w:rsid w:val="00DC37A0"/>
+    <w:rPr>
+      <w:color w:val="808080"/>
+    </w:rPr>
+  </w:style>
+  <w:style w:type="paragraph" w:styleId="Sidhuvud">
+    <w:name w:val="header"/>
+    <w:basedOn w:val="Normal"/>
+    <w:link w:val="SidhuvudChar"/>
+    <w:uiPriority w:val="99"/>
+    <w:unhideWhenUsed/>
+    <w:rsid w:val="0010783F"/>
+    <w:pPr>
+      <w:tabs>
+        <w:tab w:val="center" w:pos="4536"/>
+        <w:tab w:val="right" w:pos="9072"/>
+      </w:tabs>
+      <w:spacing w:after="0" w:line="240" w:lineRule="auto"/>
+    </w:pPr>
+  </w:style>
+  <w:style w:type="character" w:customStyle="1" w:styleId="SidhuvudChar">
+    <w:name w:val="Sidhuvud Char"/>
+    <w:basedOn w:val="Standardstycketeckensnitt"/>
+    <w:link w:val="Sidhuvud"/>
+    <w:uiPriority w:val="99"/>
+    <w:rsid w:val="0010783F"/>
+  </w:style>
+  <w:style w:type="paragraph" w:styleId="Sidfot">
+    <w:name w:val="footer"/>
+    <w:basedOn w:val="Normal"/>
+    <w:link w:val="SidfotChar"/>
+    <w:uiPriority w:val="99"/>
+    <w:unhideWhenUsed/>
+    <w:rsid w:val="0010783F"/>
+    <w:pPr>
+      <w:tabs>
+        <w:tab w:val="center" w:pos="4536"/>
+        <w:tab w:val="right" w:pos="9072"/>
+      </w:tabs>
+      <w:spacing w:after="0" w:line="240" w:lineRule="auto"/>
+    </w:pPr>
+  </w:style>
+  <w:style w:type="character" w:customStyle="1" w:styleId="SidfotChar">
+    <w:name w:val="Sidfot Char"/>
+    <w:basedOn w:val="Standardstycketeckensnitt"/>
+    <w:link w:val="Sidfot"/>
+    <w:uiPriority w:val="99"/>
+    <w:rsid w:val="0010783F"/>
+  </w:style>
 </w:styles>
 </file>
 

</xml_diff>

<commit_message>
Implemented classes Ant, Colonn and main program, started PheremoneHandler
</commit_message>
<xml_diff>
--- a/Lab 3/Report_GeneticAlgorithm.docx
+++ b/Lab 3/Report_GeneticAlgorithm.docx
@@ -18,6 +18,7 @@
     </w:p>
     <w:p>
       <w:pPr>
+        <w:spacing w:line="360" w:lineRule="auto"/>
         <w:rPr>
           <w:lang w:val="en-US"/>
         </w:rPr>
@@ -25,17 +26,14 @@
     </w:p>
     <w:p>
       <w:pPr>
-        <w:pStyle w:val="Underrubrik"/>
-        <w:rPr>
-          <w:sz w:val="28"/>
-          <w:szCs w:val="28"/>
-          <w:lang w:val="en-US"/>
-        </w:rPr>
-      </w:pPr>
-      <w:r>
-        <w:rPr>
-          <w:sz w:val="28"/>
-          <w:szCs w:val="28"/>
+        <w:pStyle w:val="Rubrik1"/>
+        <w:spacing w:line="360" w:lineRule="auto"/>
+        <w:rPr>
+          <w:lang w:val="en-US"/>
+        </w:rPr>
+      </w:pPr>
+      <w:r>
+        <w:rPr>
           <w:lang w:val="en-US"/>
         </w:rPr>
         <w:t>Explain the important operations of the algorithm</w:t>
@@ -51,13 +49,51 @@
         <w:rPr>
           <w:lang w:val="en-US"/>
         </w:rPr>
-        <w:t xml:space="preserve">Selection, crossover and mutation are three important operations that is included in this algorithm. </w:t>
-      </w:r>
-      <w:r>
-        <w:rPr>
-          <w:lang w:val="en-US"/>
-        </w:rPr>
-        <w:t xml:space="preserve">The selection in my algorithm is a </w:t>
+        <w:t>Selection, crossover and mutation are three important operations that is included in this algorithm.</w:t>
+      </w:r>
+    </w:p>
+    <w:p>
+      <w:pPr>
+        <w:pStyle w:val="Underrubrik"/>
+        <w:spacing w:after="0" w:line="360" w:lineRule="auto"/>
+        <w:rPr>
+          <w:sz w:val="26"/>
+          <w:szCs w:val="26"/>
+          <w:lang w:val="en-US"/>
+        </w:rPr>
+      </w:pPr>
+      <w:r>
+        <w:rPr>
+          <w:sz w:val="26"/>
+          <w:szCs w:val="26"/>
+          <w:lang w:val="en-US"/>
+        </w:rPr>
+        <w:t>Selection</w:t>
+      </w:r>
+    </w:p>
+    <w:p>
+      <w:pPr>
+        <w:rPr>
+          <w:lang w:val="en-US"/>
+        </w:rPr>
+      </w:pPr>
+      <w:r>
+        <w:rPr>
+          <w:lang w:val="en-US"/>
+        </w:rPr>
+        <w:t>M</w:t>
+      </w:r>
+      <w:r>
+        <w:rPr>
+          <w:lang w:val="en-US"/>
+        </w:rPr>
+        <w:t xml:space="preserve">y algorithm </w:t>
+      </w:r>
+      <w:r>
+        <w:rPr>
+          <w:lang w:val="en-US"/>
+        </w:rPr>
+        <w:t xml:space="preserve">uses </w:t>
       </w:r>
       <w:r>
         <w:rPr>
@@ -73,50 +109,232 @@
           <w:bCs/>
           <w:lang w:val="en-US"/>
         </w:rPr>
-        <w:t xml:space="preserve">, </w:t>
-      </w:r>
-      <w:r>
-        <w:rPr>
-          <w:lang w:val="en-US"/>
-        </w:rPr>
-        <w:t>that will take the number of parents and store them in a list and I add the sum of all the parents fitness value</w:t>
-      </w:r>
-      <w:r>
-        <w:rPr>
-          <w:lang w:val="en-US"/>
-        </w:rPr>
-        <w:t xml:space="preserve"> into a </w:t>
-      </w:r>
-      <w:r>
-        <w:rPr>
-          <w:lang w:val="en-US"/>
-        </w:rPr>
-        <w:t>variable</w:t>
-      </w:r>
-      <w:r>
-        <w:rPr>
-          <w:lang w:val="en-US"/>
-        </w:rPr>
-        <w:t xml:space="preserve"> that I call sum0fFitness. For each parent I take their Fitness value and divide that </w:t>
-      </w:r>
-      <w:r>
-        <w:rPr>
-          <w:lang w:val="en-US"/>
-        </w:rPr>
-        <w:t xml:space="preserve">with the sum of fitness, and that value will be the probability of that parent and is inserted into a probability list. That probability is later used when we choose parents indexes for the crossover. It will chooses a random number between 0 and 1 and match that with a parent matching that probability. </w:t>
+        <w:t xml:space="preserve">. </w:t>
+      </w:r>
+      <w:r>
+        <w:rPr>
+          <w:lang w:val="en-US"/>
+        </w:rPr>
+        <w:t>T</w:t>
+      </w:r>
+      <w:r>
+        <w:rPr>
+          <w:lang w:val="en-US"/>
+        </w:rPr>
+        <w:t>he sum of all the parents</w:t>
+      </w:r>
+      <w:r>
+        <w:rPr>
+          <w:lang w:val="en-US"/>
+        </w:rPr>
+        <w:t>’</w:t>
+      </w:r>
+      <w:r>
+        <w:rPr>
+          <w:lang w:val="en-US"/>
+        </w:rPr>
+        <w:t xml:space="preserve"> fitness value</w:t>
+      </w:r>
+      <w:r>
+        <w:rPr>
+          <w:lang w:val="en-US"/>
+        </w:rPr>
+        <w:t>s</w:t>
+      </w:r>
+      <w:r>
+        <w:rPr>
+          <w:lang w:val="en-US"/>
+        </w:rPr>
+        <w:t xml:space="preserve"> will first be calculated</w:t>
+      </w:r>
+      <w:r>
+        <w:rPr>
+          <w:lang w:val="en-US"/>
+        </w:rPr>
+        <w:t xml:space="preserve">. </w:t>
+      </w:r>
+      <w:r>
+        <w:rPr>
+          <w:lang w:val="en-US"/>
+        </w:rPr>
+        <w:t>E</w:t>
+      </w:r>
+      <w:r>
+        <w:rPr>
+          <w:lang w:val="en-US"/>
+        </w:rPr>
+        <w:t>ach parent</w:t>
+      </w:r>
+      <w:r>
+        <w:rPr>
+          <w:lang w:val="en-US"/>
+        </w:rPr>
+        <w:t>’s</w:t>
+      </w:r>
+      <w:r>
+        <w:rPr>
+          <w:lang w:val="en-US"/>
+        </w:rPr>
+        <w:t xml:space="preserve"> </w:t>
+      </w:r>
+      <w:r>
+        <w:rPr>
+          <w:lang w:val="en-US"/>
+        </w:rPr>
+        <w:t>f</w:t>
+      </w:r>
+      <w:r>
+        <w:rPr>
+          <w:lang w:val="en-US"/>
+        </w:rPr>
+        <w:t xml:space="preserve">itness value </w:t>
+      </w:r>
+      <w:r>
+        <w:rPr>
+          <w:lang w:val="en-US"/>
+        </w:rPr>
+        <w:t>is</w:t>
+      </w:r>
+      <w:r>
+        <w:rPr>
+          <w:lang w:val="en-US"/>
+        </w:rPr>
+        <w:t xml:space="preserve"> </w:t>
+      </w:r>
+      <w:r>
+        <w:rPr>
+          <w:lang w:val="en-US"/>
+        </w:rPr>
+        <w:t xml:space="preserve">then </w:t>
+      </w:r>
+      <w:r>
+        <w:rPr>
+          <w:lang w:val="en-US"/>
+        </w:rPr>
+        <w:t>divide</w:t>
+      </w:r>
+      <w:r>
+        <w:rPr>
+          <w:lang w:val="en-US"/>
+        </w:rPr>
+        <w:t>d</w:t>
+      </w:r>
+      <w:r>
+        <w:rPr>
+          <w:lang w:val="en-US"/>
+        </w:rPr>
+        <w:t xml:space="preserve"> </w:t>
+      </w:r>
+      <w:r>
+        <w:rPr>
+          <w:lang w:val="en-US"/>
+        </w:rPr>
+        <w:t>by</w:t>
+      </w:r>
+      <w:r>
+        <w:rPr>
+          <w:lang w:val="en-US"/>
+        </w:rPr>
+        <w:t xml:space="preserve"> </w:t>
+      </w:r>
+      <w:r>
+        <w:rPr>
+          <w:lang w:val="en-US"/>
+        </w:rPr>
+        <w:t xml:space="preserve">the sum of </w:t>
+      </w:r>
+      <w:r>
+        <w:rPr>
+          <w:lang w:val="en-US"/>
+        </w:rPr>
+        <w:t xml:space="preserve">the </w:t>
+      </w:r>
+      <w:r>
+        <w:rPr>
+          <w:lang w:val="en-US"/>
+        </w:rPr>
+        <w:t>fitness</w:t>
+      </w:r>
+      <w:r>
+        <w:rPr>
+          <w:lang w:val="en-US"/>
+        </w:rPr>
+        <w:t xml:space="preserve"> values.</w:t>
+      </w:r>
+      <w:r>
+        <w:rPr>
+          <w:lang w:val="en-US"/>
+        </w:rPr>
+        <w:t xml:space="preserve"> This gives the</w:t>
+      </w:r>
+      <w:r>
+        <w:rPr>
+          <w:lang w:val="en-US"/>
+        </w:rPr>
+        <w:t xml:space="preserve"> </w:t>
+      </w:r>
+      <w:r>
+        <w:rPr>
+          <w:lang w:val="en-US"/>
+        </w:rPr>
+        <w:t>probabilit</w:t>
+      </w:r>
+      <w:r>
+        <w:rPr>
+          <w:lang w:val="en-US"/>
+        </w:rPr>
+        <w:t>y of being selected for each individual.</w:t>
+      </w:r>
+      <w:r>
+        <w:rPr>
+          <w:lang w:val="en-US"/>
+        </w:rPr>
+        <w:br/>
+      </w:r>
+      <w:r>
+        <w:rPr>
+          <w:highlight w:val="yellow"/>
+          <w:lang w:val="en-US"/>
+        </w:rPr>
+        <w:t xml:space="preserve">is later used when we choose parents indexes for the crossover. It will </w:t>
+      </w:r>
+      <w:r>
+        <w:rPr>
+          <w:highlight w:val="yellow"/>
+          <w:lang w:val="en-US"/>
+        </w:rPr>
+        <w:t>choose</w:t>
+      </w:r>
+      <w:r>
+        <w:rPr>
+          <w:highlight w:val="yellow"/>
+          <w:lang w:val="en-US"/>
+        </w:rPr>
+        <w:t xml:space="preserve"> a random number between 0 and 1 and match that with a parent matching that probability.</w:t>
+      </w:r>
+      <w:r>
+        <w:rPr>
+          <w:lang w:val="en-US"/>
+        </w:rPr>
+        <w:t xml:space="preserve"> </w:t>
       </w:r>
     </w:p>
     <w:p>
       <w:pPr>
-        <w:rPr>
-          <w:lang w:val="en-US"/>
-        </w:rPr>
-      </w:pPr>
-      <w:r>
-        <w:rPr>
-          <w:lang w:val="en-US"/>
-        </w:rPr>
-        <w:t xml:space="preserve">The crossover is done by taking two individuals as parent and in parent 1 I randomly select two indexes and take the locations that are between that interval and add it into an array. From parent two I add every location into the same array that doesn’t already exist in the array from parent 1. It returns one child. </w:t>
+        <w:pStyle w:val="Underrubrik"/>
+        <w:rPr>
+          <w:sz w:val="26"/>
+          <w:szCs w:val="26"/>
+          <w:lang w:val="en-US"/>
+        </w:rPr>
+      </w:pPr>
+      <w:r>
+        <w:rPr>
+          <w:sz w:val="26"/>
+          <w:szCs w:val="26"/>
+          <w:lang w:val="en-US"/>
+        </w:rPr>
+        <w:t>Crossover</w:t>
       </w:r>
     </w:p>
     <w:p>
@@ -129,13 +347,31 @@
         <w:rPr>
           <w:lang w:val="en-US"/>
         </w:rPr>
-        <w:t xml:space="preserve">In mutate we check if we are going to mutate that child first with the mutation probability, if the case is </w:t>
-      </w:r>
-      <w:r>
-        <w:rPr>
-          <w:lang w:val="en-US"/>
-        </w:rPr>
-        <w:t>true,</w:t>
+        <w:t>C</w:t>
+      </w:r>
+      <w:r>
+        <w:rPr>
+          <w:lang w:val="en-US"/>
+        </w:rPr>
+        <w:t>rossover is done by taking two individuals as parent</w:t>
+      </w:r>
+      <w:r>
+        <w:rPr>
+          <w:lang w:val="en-US"/>
+        </w:rPr>
+        <w:t>s</w:t>
+      </w:r>
+      <w:r>
+        <w:rPr>
+          <w:lang w:val="en-US"/>
+        </w:rPr>
+        <w:t xml:space="preserve"> and</w:t>
+      </w:r>
+      <w:r>
+        <w:rPr>
+          <w:lang w:val="en-US"/>
+        </w:rPr>
+        <w:t xml:space="preserve"> returns one child.</w:t>
       </w:r>
       <w:r>
         <w:rPr>
@@ -147,25 +383,117 @@
         <w:rPr>
           <w:lang w:val="en-US"/>
         </w:rPr>
-        <w:t xml:space="preserve">I randomly select two indexes and between that interval, flip the locations around. The two selected indexes will swap places with each other, the spots next two them will swap with each other, and the program continue to do this between the interval until it has reached the middle point. </w:t>
+        <w:t>I</w:t>
+      </w:r>
+      <w:r>
+        <w:rPr>
+          <w:lang w:val="en-US"/>
+        </w:rPr>
+        <w:t xml:space="preserve">n parent 1 </w:t>
+      </w:r>
+      <w:r>
+        <w:rPr>
+          <w:lang w:val="en-US"/>
+        </w:rPr>
+        <w:t>two indexes</w:t>
+      </w:r>
+      <w:r>
+        <w:rPr>
+          <w:lang w:val="en-US"/>
+        </w:rPr>
+        <w:t xml:space="preserve"> are </w:t>
+      </w:r>
+      <w:r>
+        <w:rPr>
+          <w:lang w:val="en-US"/>
+        </w:rPr>
+        <w:t>randomly select</w:t>
+      </w:r>
+      <w:r>
+        <w:rPr>
+          <w:lang w:val="en-US"/>
+        </w:rPr>
+        <w:t>ed</w:t>
+      </w:r>
+      <w:r>
+        <w:rPr>
+          <w:lang w:val="en-US"/>
+        </w:rPr>
+        <w:t xml:space="preserve"> and the locations that are </w:t>
+      </w:r>
+      <w:r>
+        <w:rPr>
+          <w:lang w:val="en-US"/>
+        </w:rPr>
+        <w:t xml:space="preserve">in </w:t>
+      </w:r>
+      <w:r>
+        <w:rPr>
+          <w:lang w:val="en-US"/>
+        </w:rPr>
+        <w:t xml:space="preserve">that interval and </w:t>
+      </w:r>
+      <w:r>
+        <w:rPr>
+          <w:lang w:val="en-US"/>
+        </w:rPr>
+        <w:t>are added</w:t>
+      </w:r>
+      <w:r>
+        <w:rPr>
+          <w:lang w:val="en-US"/>
+        </w:rPr>
+        <w:t xml:space="preserve"> to an array. From parent </w:t>
+      </w:r>
+      <w:r>
+        <w:rPr>
+          <w:lang w:val="en-US"/>
+        </w:rPr>
+        <w:t>2,</w:t>
+      </w:r>
+      <w:r>
+        <w:rPr>
+          <w:lang w:val="en-US"/>
+        </w:rPr>
+        <w:t xml:space="preserve"> every location </w:t>
+      </w:r>
+      <w:r>
+        <w:rPr>
+          <w:lang w:val="en-US"/>
+        </w:rPr>
+        <w:t xml:space="preserve">that doesn’t already exist in the array </w:t>
+      </w:r>
+      <w:r>
+        <w:rPr>
+          <w:lang w:val="en-US"/>
+        </w:rPr>
+        <w:t xml:space="preserve">is put </w:t>
+      </w:r>
+      <w:r>
+        <w:rPr>
+          <w:lang w:val="en-US"/>
+        </w:rPr>
+        <w:t xml:space="preserve">into the array. </w:t>
+      </w:r>
+      <w:r>
+        <w:rPr>
+          <w:lang w:val="en-US"/>
+        </w:rPr>
+        <w:t>From this array the new child individual is created.</w:t>
       </w:r>
     </w:p>
     <w:p>
       <w:pPr>
         <w:pStyle w:val="Underrubrik"/>
         <w:rPr>
-          <w:sz w:val="28"/>
-          <w:szCs w:val="28"/>
-          <w:lang w:val="en-US"/>
-        </w:rPr>
-      </w:pPr>
-      <w:r>
-        <w:rPr>
-          <w:sz w:val="28"/>
-          <w:szCs w:val="28"/>
-          <w:lang w:val="en-US"/>
-        </w:rPr>
-        <w:t xml:space="preserve">Explain the representation of an individual </w:t>
+          <w:lang w:val="en-US"/>
+        </w:rPr>
+      </w:pPr>
+      <w:r>
+        <w:rPr>
+          <w:lang w:val="en-US"/>
+        </w:rPr>
+        <w:t xml:space="preserve">Mutation </w:t>
       </w:r>
     </w:p>
     <w:p>
@@ -178,35 +506,151 @@
         <w:rPr>
           <w:lang w:val="en-US"/>
         </w:rPr>
-        <w:t xml:space="preserve">For the individual, that represents one solution of the problem, I use real representation. </w:t>
-      </w:r>
-      <w:r>
-        <w:rPr>
-          <w:lang w:val="en-US"/>
-        </w:rPr>
-        <w:t xml:space="preserve">Each individual has access to a list of all the location each solution will go through and that list contains X and Y-coordinates to each city and an id, all those three is represented by real numbers. </w:t>
+        <w:t xml:space="preserve">In mutate we check if we are going to mutate that child first with the mutation probability, if the case </w:t>
       </w:r>
     </w:p>
     <w:p>
       <w:pPr>
-        <w:pStyle w:val="Underrubrik"/>
-        <w:rPr>
-          <w:sz w:val="28"/>
-          <w:szCs w:val="28"/>
-          <w:lang w:val="en-US"/>
-        </w:rPr>
-      </w:pPr>
-      <w:r>
-        <w:rPr>
-          <w:sz w:val="28"/>
-          <w:szCs w:val="28"/>
-          <w:lang w:val="en-US"/>
-        </w:rPr>
-        <w:t>Give the equation of the fitness function</w:t>
+        <w:rPr>
+          <w:lang w:val="en-US"/>
+        </w:rPr>
+      </w:pPr>
+      <w:r>
+        <w:rPr>
+          <w:lang w:val="en-US"/>
+        </w:rPr>
+        <w:t xml:space="preserve">is </w:t>
+      </w:r>
+      <w:r>
+        <w:rPr>
+          <w:lang w:val="en-US"/>
+        </w:rPr>
+        <w:t>true,</w:t>
+      </w:r>
+      <w:r>
+        <w:rPr>
+          <w:lang w:val="en-US"/>
+        </w:rPr>
+        <w:t xml:space="preserve"> </w:t>
+      </w:r>
+      <w:r>
+        <w:rPr>
+          <w:lang w:val="en-US"/>
+        </w:rPr>
+        <w:t xml:space="preserve">I randomly select two indexes and between that interval, flip the locations around. The two selected indexes will swap places with each other, the spots next two them will swap with each other, and the program continue to do this between the interval until it has reached the middle point. </w:t>
       </w:r>
     </w:p>
     <w:p>
       <w:pPr>
+        <w:pStyle w:val="Rubrik1"/>
+        <w:spacing w:line="360" w:lineRule="auto"/>
+        <w:rPr>
+          <w:lang w:val="en-US"/>
+        </w:rPr>
+      </w:pPr>
+      <w:r>
+        <w:rPr>
+          <w:lang w:val="en-US"/>
+        </w:rPr>
+        <w:t>Explain the representation of an individual</w:t>
+      </w:r>
+    </w:p>
+    <w:p>
+      <w:pPr>
+        <w:rPr>
+          <w:lang w:val="en-US"/>
+        </w:rPr>
+      </w:pPr>
+      <w:r>
+        <w:rPr>
+          <w:lang w:val="en-US"/>
+        </w:rPr>
+        <w:t xml:space="preserve">For the individual, that represents one solution of the problem, I use real representation. </w:t>
+      </w:r>
+      <w:r>
+        <w:rPr>
+          <w:lang w:val="en-US"/>
+        </w:rPr>
+        <w:t>Each</w:t>
+      </w:r>
+      <w:r>
+        <w:rPr>
+          <w:lang w:val="en-US"/>
+        </w:rPr>
+        <w:t xml:space="preserve"> </w:t>
+      </w:r>
+      <w:r>
+        <w:rPr>
+          <w:lang w:val="en-US"/>
+        </w:rPr>
+        <w:t xml:space="preserve">individual </w:t>
+      </w:r>
+      <w:r>
+        <w:rPr>
+          <w:lang w:val="en-US"/>
+        </w:rPr>
+        <w:t>contains</w:t>
+      </w:r>
+      <w:r>
+        <w:rPr>
+          <w:lang w:val="en-US"/>
+        </w:rPr>
+        <w:t xml:space="preserve"> a list of all the location</w:t>
+      </w:r>
+      <w:r>
+        <w:rPr>
+          <w:lang w:val="en-US"/>
+        </w:rPr>
+        <w:t>s.</w:t>
+      </w:r>
+      <w:r>
+        <w:rPr>
+          <w:lang w:val="en-US"/>
+        </w:rPr>
+        <w:t xml:space="preserve"> </w:t>
+      </w:r>
+      <w:r>
+        <w:rPr>
+          <w:lang w:val="en-US"/>
+        </w:rPr>
+        <w:t xml:space="preserve">A location is represented by </w:t>
+      </w:r>
+      <w:r>
+        <w:rPr>
+          <w:lang w:val="en-US"/>
+        </w:rPr>
+        <w:t xml:space="preserve">X and Y-coordinates to each city and an </w:t>
+      </w:r>
+      <w:r>
+        <w:rPr>
+          <w:lang w:val="en-US"/>
+        </w:rPr>
+        <w:t>ID</w:t>
+      </w:r>
+      <w:r>
+        <w:rPr>
+          <w:lang w:val="en-US"/>
+        </w:rPr>
+        <w:t xml:space="preserve">, all those three is represented by real numbers. </w:t>
+      </w:r>
+    </w:p>
+    <w:p>
+      <w:pPr>
+        <w:pStyle w:val="Rubrik1"/>
+        <w:spacing w:line="360" w:lineRule="auto"/>
+        <w:rPr>
+          <w:lang w:val="en-US"/>
+        </w:rPr>
+      </w:pPr>
+      <w:r>
+        <w:rPr>
+          <w:lang w:val="en-US"/>
+        </w:rPr>
+        <w:t>Give the equation of the fitness function</w:t>
+      </w:r>
+    </w:p>
+    <w:p>
+      <w:pPr>
         <w:pStyle w:val="Underrubrik"/>
         <w:rPr>
           <w:color w:val="auto"/>
@@ -214,15 +658,16 @@
           <w:lang w:val="en-US"/>
         </w:rPr>
       </w:pPr>
-      <w:r>
-        <w:rPr>
-          <w:color w:val="auto"/>
-          <w:spacing w:val="0"/>
-          <w:lang w:val="en-US"/>
-        </w:rPr>
-        <w:t xml:space="preserve">d = </w:t>
-      </w:r>
       <m:oMath>
+        <m:r>
+          <w:rPr>
+            <w:rFonts w:ascii="Cambria Math" w:hAnsi="Cambria Math"/>
+            <w:color w:val="auto"/>
+            <w:spacing w:val="0"/>
+            <w:lang w:val="en-US"/>
+          </w:rPr>
+          <m:t xml:space="preserve">d= </m:t>
+        </m:r>
         <m:rad>
           <m:radPr>
             <m:degHide m:val="1"/>
@@ -416,7 +861,7 @@
                 <w:rFonts w:ascii="Cambria Math" w:hAnsi="Cambria Math"/>
                 <w:lang w:val="en-US"/>
               </w:rPr>
-              <m:t>x</m:t>
+              <m:t>I</m:t>
             </m:r>
             <m:r>
               <w:rPr>
@@ -424,7 +869,7 @@
                 <w:position w:val="-6"/>
                 <w:lang w:val="en-US"/>
               </w:rPr>
-              <m:t>i</m:t>
+              <m:t>j</m:t>
             </m:r>
           </m:e>
         </m:d>
@@ -452,7 +897,7 @@
                 <w:rFonts w:ascii="Cambria Math" w:hAnsi="Cambria Math"/>
                 <w:lang w:val="en-US"/>
               </w:rPr>
-              <m:t>i</m:t>
+              <m:t>j</m:t>
             </m:r>
             <m:r>
               <w:rPr>
@@ -487,7 +932,14 @@
                     <w:rFonts w:ascii="Cambria Math" w:hAnsi="Cambria Math"/>
                     <w:lang w:val="en-US"/>
                   </w:rPr>
-                  <m:t>d(x</m:t>
+                  <m:t>d(</m:t>
+                </m:r>
+                <m:r>
+                  <w:rPr>
+                    <w:rFonts w:ascii="Cambria Math" w:hAnsi="Cambria Math"/>
+                    <w:lang w:val="en-US"/>
+                  </w:rPr>
+                  <m:t>i</m:t>
                 </m:r>
                 <m:r>
                   <w:rPr>
@@ -495,7 +947,7 @@
                     <w:position w:val="-6"/>
                     <w:lang w:val="en-US"/>
                   </w:rPr>
-                  <m:t>i</m:t>
+                  <m:t>j</m:t>
                 </m:r>
               </m:e>
             </m:d>
@@ -513,7 +965,13 @@
         <w:rPr>
           <w:lang w:val="en-US"/>
         </w:rPr>
-        <w:t xml:space="preserve"> – the total distance for all cities for one individual</w:t>
+        <w:t xml:space="preserve"> – </w:t>
+      </w:r>
+      <w:r>
+        <w:rPr>
+          <w:lang w:val="en-US"/>
+        </w:rPr>
+        <w:t>the total distance for all cities for one individual</w:t>
       </w:r>
     </w:p>
     <w:p>
@@ -522,16 +980,314 @@
           <w:lang w:val="en-US"/>
         </w:rPr>
       </w:pPr>
+      <m:oMath>
+        <m:r>
+          <w:rPr>
+            <w:rFonts w:ascii="Cambria Math" w:hAnsi="Cambria Math"/>
+            <w:lang w:val="en-US"/>
+          </w:rPr>
+          <m:t>fit</m:t>
+        </m:r>
+        <m:d>
+          <m:dPr>
+            <m:ctrlPr>
+              <w:rPr>
+                <w:rFonts w:ascii="Cambria Math" w:hAnsi="Cambria Math"/>
+                <w:i/>
+                <w:lang w:val="en-US"/>
+              </w:rPr>
+            </m:ctrlPr>
+          </m:dPr>
+          <m:e>
+            <m:r>
+              <w:rPr>
+                <w:rFonts w:ascii="Cambria Math" w:hAnsi="Cambria Math"/>
+                <w:lang w:val="en-US"/>
+              </w:rPr>
+              <m:t>i</m:t>
+            </m:r>
+            <m:r>
+              <w:rPr>
+                <w:rFonts w:ascii="Cambria Math" w:hAnsi="Cambria Math"/>
+                <w:position w:val="-6"/>
+                <w:lang w:val="en-US"/>
+              </w:rPr>
+              <m:t>j</m:t>
+            </m:r>
+          </m:e>
+        </m:d>
+        <m:r>
+          <w:rPr>
+            <w:rFonts w:ascii="Cambria Math" w:hAnsi="Cambria Math"/>
+            <w:lang w:val="en-US"/>
+          </w:rPr>
+          <m:t>=</m:t>
+        </m:r>
+        <m:f>
+          <m:fPr>
+            <m:ctrlPr>
+              <w:rPr>
+                <w:rFonts w:ascii="Cambria Math" w:hAnsi="Cambria Math"/>
+                <w:i/>
+                <w:lang w:val="en-US"/>
+              </w:rPr>
+            </m:ctrlPr>
+          </m:fPr>
+          <m:num>
+            <m:r>
+              <w:rPr>
+                <w:rFonts w:ascii="Cambria Math" w:hAnsi="Cambria Math"/>
+                <w:lang w:val="en-US"/>
+              </w:rPr>
+              <m:t>1</m:t>
+            </m:r>
+          </m:num>
+          <m:den>
+            <m:r>
+              <w:rPr>
+                <w:rFonts w:ascii="Cambria Math" w:hAnsi="Cambria Math"/>
+                <w:lang w:val="en-US"/>
+              </w:rPr>
+              <m:t>t(</m:t>
+            </m:r>
+            <m:r>
+              <w:rPr>
+                <w:rFonts w:ascii="Cambria Math" w:hAnsi="Cambria Math"/>
+                <w:lang w:val="en-US"/>
+              </w:rPr>
+              <m:t>i</m:t>
+            </m:r>
+            <m:r>
+              <w:rPr>
+                <w:rFonts w:ascii="Cambria Math" w:hAnsi="Cambria Math"/>
+                <w:position w:val="-6"/>
+                <w:lang w:val="en-US"/>
+              </w:rPr>
+              <m:t>j</m:t>
+            </m:r>
+            <m:r>
+              <w:rPr>
+                <w:rFonts w:ascii="Cambria Math" w:hAnsi="Cambria Math"/>
+                <w:lang w:val="en-US"/>
+              </w:rPr>
+              <m:t>)</m:t>
+            </m:r>
+          </m:den>
+        </m:f>
+      </m:oMath>
+      <w:r>
+        <w:rPr>
+          <w:rFonts w:eastAsiaTheme="minorEastAsia"/>
+          <w:lang w:val="en-US"/>
+        </w:rPr>
+        <w:t xml:space="preserve"> </w:t>
+      </w:r>
+      <w:r>
+        <w:rPr>
+          <w:rFonts w:eastAsiaTheme="minorEastAsia"/>
+          <w:lang w:val="en-US"/>
+        </w:rPr>
+        <w:t>–</w:t>
+      </w:r>
+      <w:r>
+        <w:rPr>
+          <w:rFonts w:eastAsiaTheme="minorEastAsia"/>
+          <w:lang w:val="en-US"/>
+        </w:rPr>
+        <w:t xml:space="preserve"> </w:t>
+      </w:r>
+      <w:r>
+        <w:rPr>
+          <w:rFonts w:eastAsiaTheme="minorEastAsia"/>
+          <w:lang w:val="en-US"/>
+        </w:rPr>
+        <w:t>the fitness value for one individual</w:t>
+      </w:r>
     </w:p>
     <w:p>
       <w:pPr>
         <w:rPr>
-          <w:lang w:val="en-US"/>
-        </w:rPr>
-      </w:pPr>
+          <w:position w:val="-6"/>
+          <w:lang w:val="en-US"/>
+        </w:rPr>
+      </w:pPr>
+      <w:r>
+        <w:rPr>
+          <w:lang w:val="en-US"/>
+        </w:rPr>
+        <w:t>I</w:t>
+      </w:r>
+      <w:r>
+        <w:rPr>
+          <w:position w:val="-6"/>
+          <w:lang w:val="en-US"/>
+        </w:rPr>
+        <w:t>j</w:t>
+      </w:r>
+      <w:r>
+        <w:rPr>
+          <w:position w:val="-6"/>
+          <w:lang w:val="en-US"/>
+        </w:rPr>
+        <w:t xml:space="preserve"> – one individual</w:t>
+      </w:r>
     </w:p>
     <w:p>
       <w:pPr>
+        <w:rPr>
+          <w:lang w:val="en-US"/>
+        </w:rPr>
+      </w:pPr>
+      <w:r>
+        <w:rPr>
+          <w:position w:val="-6"/>
+          <w:lang w:val="en-US"/>
+        </w:rPr>
+        <w:t>n = the amount of cities</w:t>
+      </w:r>
+    </w:p>
+    <w:p>
+      <w:pPr>
+        <w:rPr>
+          <w:lang w:val="en-US"/>
+        </w:rPr>
+      </w:pPr>
+    </w:p>
+    <w:p>
+      <w:pPr>
+        <w:pStyle w:val="Rubrik1"/>
+        <w:spacing w:line="360" w:lineRule="auto"/>
+        <w:rPr>
+          <w:lang w:val="en-US"/>
+        </w:rPr>
+      </w:pPr>
+      <w:r>
+        <w:rPr>
+          <w:lang w:val="en-US"/>
+        </w:rPr>
+        <w:lastRenderedPageBreak/>
+        <w:t>Give the parameters used in your algorithm</w:t>
+      </w:r>
+    </w:p>
+    <w:p>
+      <w:pPr>
+        <w:rPr>
+          <w:lang w:val="en-US"/>
+        </w:rPr>
+      </w:pPr>
+      <w:r>
+        <w:rPr>
+          <w:lang w:val="en-US"/>
+        </w:rPr>
+        <w:t xml:space="preserve">The parameters used in the algorithm are </w:t>
+      </w:r>
+      <w:r>
+        <w:rPr>
+          <w:b/>
+          <w:bCs/>
+          <w:lang w:val="en-US"/>
+        </w:rPr>
+        <w:t>POPULATION_SIZE</w:t>
+      </w:r>
+      <w:r>
+        <w:rPr>
+          <w:lang w:val="en-US"/>
+        </w:rPr>
+        <w:t xml:space="preserve">, </w:t>
+      </w:r>
+      <w:r>
+        <w:rPr>
+          <w:b/>
+          <w:bCs/>
+          <w:lang w:val="en-US"/>
+        </w:rPr>
+        <w:t>SURVIVORS</w:t>
+      </w:r>
+      <w:r>
+        <w:rPr>
+          <w:lang w:val="en-US"/>
+        </w:rPr>
+        <w:t xml:space="preserve">, </w:t>
+      </w:r>
+      <w:r>
+        <w:rPr>
+          <w:b/>
+          <w:bCs/>
+          <w:lang w:val="en-US"/>
+        </w:rPr>
+        <w:t>NUMBER_OF_PARENTS</w:t>
+      </w:r>
+      <w:r>
+        <w:rPr>
+          <w:lang w:val="en-US"/>
+        </w:rPr>
+        <w:t xml:space="preserve"> and </w:t>
+      </w:r>
+      <w:r>
+        <w:rPr>
+          <w:b/>
+          <w:bCs/>
+          <w:lang w:val="en-US"/>
+        </w:rPr>
+        <w:t>MUTATION_PROBABILITY</w:t>
+      </w:r>
+      <w:r>
+        <w:rPr>
+          <w:lang w:val="en-US"/>
+        </w:rPr>
+        <w:t xml:space="preserve">. The population size represents the number of individuals that can be in one generation, and in my algorithm, the population size is 500, so one generation can contain 500 solutions (individuals). Survivors are the number of individuals that survive into the next generation and that is decided depending on their </w:t>
+      </w:r>
+      <w:r>
+        <w:rPr>
+          <w:lang w:val="en-US"/>
+        </w:rPr>
+        <w:t>fitness,</w:t>
+      </w:r>
+      <w:r>
+        <w:rPr>
+          <w:lang w:val="en-US"/>
+        </w:rPr>
+        <w:t xml:space="preserve"> so I take the 60 </w:t>
+      </w:r>
+      <w:r>
+        <w:rPr>
+          <w:lang w:val="en-US"/>
+        </w:rPr>
+        <w:t>bests</w:t>
+      </w:r>
+      <w:r>
+        <w:rPr>
+          <w:lang w:val="en-US"/>
+        </w:rPr>
+        <w:t xml:space="preserve"> from the previous generation and put them into the next one. The survivors are used to achieve elitism. The number of parents </w:t>
+      </w:r>
+      <w:r>
+        <w:rPr>
+          <w:lang w:val="en-US"/>
+        </w:rPr>
+        <w:t>is</w:t>
+      </w:r>
+      <w:r>
+        <w:rPr>
+          <w:lang w:val="en-US"/>
+        </w:rPr>
+        <w:t xml:space="preserve"> 200</w:t>
+      </w:r>
+      <w:r>
+        <w:rPr>
+          <w:lang w:val="en-US"/>
+        </w:rPr>
+        <w:t xml:space="preserve"> and it is those individuals that will be used in crossover and mutation. The mutation probability is used so I don’t mutate all. The mutation probability is set to 0.2 and if </w:t>
+      </w:r>
+      <w:r>
+        <w:rPr>
+          <w:lang w:val="en-US"/>
+        </w:rPr>
+        <w:t>and if the random number, that are selected to compare with, is lower than the mutation probability, the program will mutate.</w:t>
+      </w:r>
+    </w:p>
+    <w:p>
+      <w:pPr>
         <w:pStyle w:val="Underrubrik"/>
         <w:rPr>
           <w:sz w:val="28"/>
@@ -545,147 +1301,217 @@
           <w:szCs w:val="28"/>
           <w:lang w:val="en-US"/>
         </w:rPr>
-        <w:t>Give the parameters used in your algorithm</w:t>
+        <w:t>Illustrate in a figure how the performance of the population evolves with generations</w:t>
       </w:r>
     </w:p>
     <w:p>
       <w:pPr>
-        <w:rPr>
-          <w:lang w:val="en-US"/>
-        </w:rPr>
-      </w:pPr>
-      <w:r>
-        <w:rPr>
-          <w:lang w:val="en-US"/>
-        </w:rPr>
-        <w:t xml:space="preserve">The parameters used in the algorithm are </w:t>
-      </w:r>
-      <w:r>
-        <w:rPr>
-          <w:b/>
-          <w:bCs/>
-          <w:lang w:val="en-US"/>
-        </w:rPr>
-        <w:t>POPULATION_SIZE</w:t>
-      </w:r>
-      <w:r>
-        <w:rPr>
-          <w:lang w:val="en-US"/>
-        </w:rPr>
-        <w:t xml:space="preserve">, </w:t>
-      </w:r>
-      <w:r>
-        <w:rPr>
-          <w:b/>
-          <w:bCs/>
-          <w:lang w:val="en-US"/>
-        </w:rPr>
-        <w:t>SURVIVORS</w:t>
-      </w:r>
-      <w:r>
-        <w:rPr>
-          <w:lang w:val="en-US"/>
-        </w:rPr>
-        <w:t xml:space="preserve">, </w:t>
-      </w:r>
-      <w:r>
-        <w:rPr>
-          <w:b/>
-          <w:bCs/>
-          <w:lang w:val="en-US"/>
-        </w:rPr>
-        <w:t>NUMBER_OF_PARENTS</w:t>
-      </w:r>
-      <w:r>
-        <w:rPr>
-          <w:lang w:val="en-US"/>
-        </w:rPr>
-        <w:t xml:space="preserve"> and </w:t>
-      </w:r>
-      <w:r>
-        <w:rPr>
-          <w:b/>
-          <w:bCs/>
-          <w:lang w:val="en-US"/>
-        </w:rPr>
-        <w:t>MUTATION_PROBABILITY</w:t>
-      </w:r>
-      <w:r>
-        <w:rPr>
-          <w:lang w:val="en-US"/>
-        </w:rPr>
-        <w:t xml:space="preserve">. The population size represents the number of individuals that can be in one generation, and in my algorithm, the population size is 500, so one generation can contain 500 solutions (individuals). Survivors are the number of individuals that survive into the next generation and that is decided depending on their </w:t>
-      </w:r>
-      <w:r>
-        <w:rPr>
-          <w:lang w:val="en-US"/>
-        </w:rPr>
-        <w:t>fitness,</w:t>
-      </w:r>
-      <w:r>
-        <w:rPr>
-          <w:lang w:val="en-US"/>
-        </w:rPr>
-        <w:t xml:space="preserve"> so I take the 60 </w:t>
-      </w:r>
-      <w:r>
-        <w:rPr>
-          <w:lang w:val="en-US"/>
-        </w:rPr>
-        <w:t>bests</w:t>
-      </w:r>
-      <w:r>
-        <w:rPr>
-          <w:lang w:val="en-US"/>
-        </w:rPr>
-        <w:t xml:space="preserve"> from the previous generation and put them into the next one. The survivors are used to achieve elitism. The number of parents </w:t>
-      </w:r>
-      <w:r>
-        <w:rPr>
-          <w:lang w:val="en-US"/>
-        </w:rPr>
-        <w:t>is</w:t>
-      </w:r>
-      <w:r>
-        <w:rPr>
-          <w:lang w:val="en-US"/>
-        </w:rPr>
-        <w:t xml:space="preserve"> 200</w:t>
-      </w:r>
-      <w:r>
-        <w:rPr>
-          <w:lang w:val="en-US"/>
-        </w:rPr>
-        <w:t xml:space="preserve"> and it is those individuals that will be used in crossover and mutation. The mutation probability is used so I don’t mutate all. The mutation probability is set to 0.2 and if </w:t>
-      </w:r>
-      <w:r>
-        <w:rPr>
-          <w:lang w:val="en-US"/>
-        </w:rPr>
-        <w:t>and if the random number, that are selected to compare with, is lower than the mutation probability, the program will mutate.</w:t>
+        <w:keepNext/>
+      </w:pPr>
+      <w:r>
+        <w:rPr>
+          <w:noProof/>
+          <w:lang w:val="en-US"/>
+        </w:rPr>
+        <w:drawing>
+          <wp:inline distT="0" distB="0" distL="0" distR="0" wp14:anchorId="3774BA8A" wp14:editId="5F0DA7C1">
+            <wp:extent cx="5486400" cy="3200400"/>
+            <wp:effectExtent l="0" t="0" r="0" b="0"/>
+            <wp:docPr id="3" name="Diagram 3"/>
+            <wp:cNvGraphicFramePr/>
+            <a:graphic xmlns:a="http://schemas.openxmlformats.org/drawingml/2006/main">
+              <a:graphicData uri="http://schemas.openxmlformats.org/drawingml/2006/chart">
+                <c:chart xmlns:c="http://schemas.openxmlformats.org/drawingml/2006/chart" xmlns:r="http://schemas.openxmlformats.org/officeDocument/2006/relationships" r:id="rId8"/>
+              </a:graphicData>
+            </a:graphic>
+          </wp:inline>
+        </w:drawing>
       </w:r>
     </w:p>
     <w:p>
       <w:pPr>
-        <w:pStyle w:val="Underrubrik"/>
-        <w:rPr>
-          <w:sz w:val="28"/>
-          <w:szCs w:val="28"/>
-          <w:lang w:val="en-US"/>
-        </w:rPr>
-      </w:pPr>
-      <w:r>
-        <w:rPr>
-          <w:sz w:val="28"/>
-          <w:szCs w:val="28"/>
+        <w:pStyle w:val="Beskrivning"/>
+        <w:rPr>
+          <w:lang w:val="en-US"/>
+        </w:rPr>
+      </w:pPr>
+      <w:r>
+        <w:rPr>
+          <w:lang w:val="en-US"/>
+        </w:rPr>
+        <w:t xml:space="preserve">Figure </w:t>
+      </w:r>
+      <w:r>
+        <w:fldChar w:fldCharType="begin"/>
+      </w:r>
+      <w:r>
+        <w:rPr>
+          <w:lang w:val="en-US"/>
+        </w:rPr>
+        <w:instrText xml:space="preserve"> SEQ Figure \* ARABIC </w:instrText>
+      </w:r>
+      <w:r>
+        <w:fldChar w:fldCharType="separate"/>
+      </w:r>
+      <w:r>
+        <w:rPr>
+          <w:noProof/>
+          <w:lang w:val="en-US"/>
+        </w:rPr>
+        <w:t>1</w:t>
+      </w:r>
+      <w:r>
+        <w:fldChar w:fldCharType="end"/>
+      </w:r>
+      <w:r>
+        <w:rPr>
+          <w:lang w:val="en-US"/>
+        </w:rPr>
+        <w:t>: how the population evolves over time</w:t>
+      </w:r>
+      <w:r>
+        <w:rPr>
+          <w:lang w:val="en-US"/>
+        </w:rPr>
+        <w:t xml:space="preserve">. </w:t>
+      </w:r>
+    </w:p>
+    <w:p>
+      <w:pPr>
+        <w:rPr>
+          <w:lang w:val="en-US"/>
+        </w:rPr>
+      </w:pPr>
+    </w:p>
+    <w:p>
+      <w:pPr>
+        <w:rPr>
+          <w:lang w:val="en-US"/>
+        </w:rPr>
+      </w:pPr>
+      <w:r>
+        <w:rPr>
+          <w:lang w:val="en-US"/>
+        </w:rPr>
+        <w:t xml:space="preserve">This shows how the population returns individuals with a high fitness at first, but the more time that goes by, the lower fitness value the population can find. </w:t>
+      </w:r>
+    </w:p>
+    <w:p>
+      <w:pPr>
+        <w:rPr>
+          <w:lang w:val="en-US"/>
+        </w:rPr>
+      </w:pPr>
+    </w:p>
+    <w:p>
+      <w:pPr>
+        <w:rPr>
+          <w:lang w:val="en-US"/>
+        </w:rPr>
+      </w:pPr>
+      <w:r>
+        <w:rPr>
+          <w:noProof/>
           <w:lang w:val="en-US"/>
         </w:rPr>
         <w:lastRenderedPageBreak/>
-        <w:t>Illustrate in a figure how the performance of the population evolves with generations</w:t>
-      </w:r>
+        <w:drawing>
+          <wp:inline distT="0" distB="0" distL="0" distR="0" wp14:anchorId="68533CFC" wp14:editId="5124A85D">
+            <wp:extent cx="5048250" cy="8677275"/>
+            <wp:effectExtent l="0" t="0" r="0" b="9525"/>
+            <wp:docPr id="5" name="Bildobjekt 5"/>
+            <wp:cNvGraphicFramePr>
+              <a:graphicFrameLocks xmlns:a="http://schemas.openxmlformats.org/drawingml/2006/main" noChangeAspect="1"/>
+            </wp:cNvGraphicFramePr>
+            <a:graphic xmlns:a="http://schemas.openxmlformats.org/drawingml/2006/main">
+              <a:graphicData uri="http://schemas.openxmlformats.org/drawingml/2006/picture">
+                <pic:pic xmlns:pic="http://schemas.openxmlformats.org/drawingml/2006/picture">
+                  <pic:nvPicPr>
+                    <pic:cNvPr id="5" name="Bildobjekt 5"/>
+                    <pic:cNvPicPr/>
+                  </pic:nvPicPr>
+                  <pic:blipFill>
+                    <a:blip r:embed="rId9">
+                      <a:extLst>
+                        <a:ext uri="{28A0092B-C50C-407E-A947-70E740481C1C}">
+                          <a14:useLocalDpi xmlns:a14="http://schemas.microsoft.com/office/drawing/2010/main" val="0"/>
+                        </a:ext>
+                      </a:extLst>
+                    </a:blip>
+                    <a:stretch>
+                      <a:fillRect/>
+                    </a:stretch>
+                  </pic:blipFill>
+                  <pic:spPr>
+                    <a:xfrm>
+                      <a:off x="0" y="0"/>
+                      <a:ext cx="5048250" cy="8677275"/>
+                    </a:xfrm>
+                    <a:prstGeom prst="rect">
+                      <a:avLst/>
+                    </a:prstGeom>
+                  </pic:spPr>
+                </pic:pic>
+              </a:graphicData>
+            </a:graphic>
+          </wp:inline>
+        </w:drawing>
+      </w:r>
+    </w:p>
+    <w:p>
+      <w:pPr>
+        <w:rPr>
+          <w:lang w:val="en-US"/>
+        </w:rPr>
+      </w:pPr>
+      <w:r>
+        <w:rPr>
+          <w:lang w:val="en-US"/>
+        </w:rPr>
+        <w:lastRenderedPageBreak/>
+        <w:t>The picture above explains how the genetic algorithm runs. It starts by reading all the locations an</w:t>
+      </w:r>
+      <w:r>
+        <w:rPr>
+          <w:lang w:val="en-US"/>
+        </w:rPr>
+        <w:t>d</w:t>
+      </w:r>
+      <w:r>
+        <w:rPr>
+          <w:lang w:val="en-US"/>
+        </w:rPr>
+        <w:t xml:space="preserve"> splitting the string into id, X- and Y- coordinates. An initial population is created which consists of 500 individuals and 200 of those are selected as parents. Each parent is assign</w:t>
+      </w:r>
+      <w:r>
+        <w:rPr>
+          <w:lang w:val="en-US"/>
+        </w:rPr>
+        <w:t>ed</w:t>
+      </w:r>
+      <w:r>
+        <w:rPr>
+          <w:lang w:val="en-US"/>
+        </w:rPr>
+        <w:t xml:space="preserve"> a probability of being mated. I keep the 60 best parents to continue into the next generation and choose parents to be mated after the assign probability. The children can be mutated if the probability is true that runtime. I check if the distance is correct, if it isn’t, I go back to selection and do the hole process over again. If the distance is low enough, I terminate.</w:t>
+      </w:r>
+    </w:p>
+    <w:p>
+      <w:pPr>
+        <w:rPr>
+          <w:lang w:val="en-US"/>
+        </w:rPr>
+      </w:pPr>
+    </w:p>
+    <w:p>
+      <w:pPr>
+        <w:rPr>
+          <w:lang w:val="en-US"/>
+        </w:rPr>
+      </w:pPr>
     </w:p>
     <w:sectPr>
-      <w:headerReference w:type="default" r:id="rId7"/>
+      <w:headerReference w:type="default" r:id="rId10"/>
       <w:pgSz w:w="11906" w:h="16838"/>
       <w:pgMar w:top="1417" w:right="1417" w:bottom="1417" w:left="1417" w:header="708" w:footer="708" w:gutter="0"/>
       <w:cols w:space="708"/>
@@ -1266,10 +2092,52 @@
     <w:name w:val="Normal"/>
     <w:qFormat/>
   </w:style>
+  <w:style w:type="paragraph" w:styleId="Rubrik1">
+    <w:name w:val="heading 1"/>
+    <w:basedOn w:val="Normal"/>
+    <w:next w:val="Normal"/>
+    <w:link w:val="Rubrik1Char"/>
+    <w:uiPriority w:val="9"/>
+    <w:qFormat/>
+    <w:rsid w:val="006E2264"/>
+    <w:pPr>
+      <w:keepNext/>
+      <w:keepLines/>
+      <w:spacing w:before="240" w:after="0"/>
+      <w:outlineLvl w:val="0"/>
+    </w:pPr>
+    <w:rPr>
+      <w:rFonts w:asciiTheme="majorHAnsi" w:eastAsiaTheme="majorEastAsia" w:hAnsiTheme="majorHAnsi" w:cstheme="majorBidi"/>
+      <w:color w:val="2F5496" w:themeColor="accent1" w:themeShade="BF"/>
+      <w:sz w:val="32"/>
+      <w:szCs w:val="32"/>
+    </w:rPr>
+  </w:style>
+  <w:style w:type="paragraph" w:styleId="Rubrik2">
+    <w:name w:val="heading 2"/>
+    <w:basedOn w:val="Normal"/>
+    <w:next w:val="Normal"/>
+    <w:link w:val="Rubrik2Char"/>
+    <w:uiPriority w:val="9"/>
+    <w:unhideWhenUsed/>
+    <w:qFormat/>
+    <w:rsid w:val="008C12CF"/>
+    <w:pPr>
+      <w:keepNext/>
+      <w:keepLines/>
+      <w:spacing w:before="40" w:after="0"/>
+      <w:outlineLvl w:val="1"/>
+    </w:pPr>
+    <w:rPr>
+      <w:rFonts w:asciiTheme="majorHAnsi" w:eastAsiaTheme="majorEastAsia" w:hAnsiTheme="majorHAnsi" w:cstheme="majorBidi"/>
+      <w:color w:val="2F5496" w:themeColor="accent1" w:themeShade="BF"/>
+      <w:sz w:val="26"/>
+      <w:szCs w:val="26"/>
+    </w:rPr>
+  </w:style>
   <w:style w:type="character" w:default="1" w:styleId="Standardstycketeckensnitt">
     <w:name w:val="Default Paragraph Font"/>
     <w:uiPriority w:val="1"/>
-    <w:semiHidden/>
     <w:unhideWhenUsed/>
   </w:style>
   <w:style w:type="table" w:default="1" w:styleId="Normaltabell">
@@ -1423,7 +2291,1108 @@
     <w:uiPriority w:val="99"/>
     <w:rsid w:val="0010783F"/>
   </w:style>
+  <w:style w:type="character" w:customStyle="1" w:styleId="Rubrik2Char">
+    <w:name w:val="Rubrik 2 Char"/>
+    <w:basedOn w:val="Standardstycketeckensnitt"/>
+    <w:link w:val="Rubrik2"/>
+    <w:uiPriority w:val="9"/>
+    <w:rsid w:val="008C12CF"/>
+    <w:rPr>
+      <w:rFonts w:asciiTheme="majorHAnsi" w:eastAsiaTheme="majorEastAsia" w:hAnsiTheme="majorHAnsi" w:cstheme="majorBidi"/>
+      <w:color w:val="2F5496" w:themeColor="accent1" w:themeShade="BF"/>
+      <w:sz w:val="26"/>
+      <w:szCs w:val="26"/>
+    </w:rPr>
+  </w:style>
+  <w:style w:type="character" w:customStyle="1" w:styleId="Rubrik1Char">
+    <w:name w:val="Rubrik 1 Char"/>
+    <w:basedOn w:val="Standardstycketeckensnitt"/>
+    <w:link w:val="Rubrik1"/>
+    <w:uiPriority w:val="9"/>
+    <w:rsid w:val="006E2264"/>
+    <w:rPr>
+      <w:rFonts w:asciiTheme="majorHAnsi" w:eastAsiaTheme="majorEastAsia" w:hAnsiTheme="majorHAnsi" w:cstheme="majorBidi"/>
+      <w:color w:val="2F5496" w:themeColor="accent1" w:themeShade="BF"/>
+      <w:sz w:val="32"/>
+      <w:szCs w:val="32"/>
+    </w:rPr>
+  </w:style>
+  <w:style w:type="paragraph" w:styleId="Beskrivning">
+    <w:name w:val="caption"/>
+    <w:basedOn w:val="Normal"/>
+    <w:next w:val="Normal"/>
+    <w:uiPriority w:val="35"/>
+    <w:unhideWhenUsed/>
+    <w:qFormat/>
+    <w:rsid w:val="00460E1F"/>
+    <w:pPr>
+      <w:spacing w:after="200" w:line="240" w:lineRule="auto"/>
+    </w:pPr>
+    <w:rPr>
+      <w:i/>
+      <w:iCs/>
+      <w:color w:val="44546A" w:themeColor="text2"/>
+      <w:sz w:val="18"/>
+      <w:szCs w:val="18"/>
+    </w:rPr>
+  </w:style>
+  <w:style w:type="paragraph" w:styleId="Revision">
+    <w:name w:val="Revision"/>
+    <w:hidden/>
+    <w:uiPriority w:val="99"/>
+    <w:semiHidden/>
+    <w:rsid w:val="005717D5"/>
+    <w:pPr>
+      <w:spacing w:after="0" w:line="240" w:lineRule="auto"/>
+    </w:pPr>
+  </w:style>
 </w:styles>
+</file>
+
+<file path=word/charts/chart1.xml><?xml version="1.0" encoding="utf-8"?>
+<c:chartSpace xmlns:c="http://schemas.openxmlformats.org/drawingml/2006/chart" xmlns:a="http://schemas.openxmlformats.org/drawingml/2006/main" xmlns:r="http://schemas.openxmlformats.org/officeDocument/2006/relationships" xmlns:c16r2="http://schemas.microsoft.com/office/drawing/2015/06/chart">
+  <c:date1904 val="0"/>
+  <c:lang val="sv-SE"/>
+  <c:roundedCorners val="0"/>
+  <mc:AlternateContent xmlns:mc="http://schemas.openxmlformats.org/markup-compatibility/2006">
+    <mc:Choice xmlns:c14="http://schemas.microsoft.com/office/drawing/2007/8/2/chart" Requires="c14">
+      <c14:style val="102"/>
+    </mc:Choice>
+    <mc:Fallback>
+      <c:style val="2"/>
+    </mc:Fallback>
+  </mc:AlternateContent>
+  <c:chart>
+    <c:title>
+      <c:tx>
+        <c:rich>
+          <a:bodyPr rot="0" spcFirstLastPara="1" vertOverflow="ellipsis" vert="horz" wrap="square" anchor="ctr" anchorCtr="1"/>
+          <a:lstStyle/>
+          <a:p>
+            <a:pPr>
+              <a:defRPr sz="1400" b="0" i="0" u="none" strike="noStrike" kern="1200" spc="0" baseline="0">
+                <a:solidFill>
+                  <a:schemeClr val="tx1">
+                    <a:lumMod val="65000"/>
+                    <a:lumOff val="35000"/>
+                  </a:schemeClr>
+                </a:solidFill>
+                <a:latin typeface="+mn-lt"/>
+                <a:ea typeface="+mn-ea"/>
+                <a:cs typeface="+mn-cs"/>
+              </a:defRPr>
+            </a:pPr>
+            <a:r>
+              <a:rPr lang="en-US"/>
+              <a:t>The population over generations</a:t>
+            </a:r>
+          </a:p>
+        </c:rich>
+      </c:tx>
+      <c:overlay val="0"/>
+      <c:spPr>
+        <a:noFill/>
+        <a:ln>
+          <a:noFill/>
+        </a:ln>
+        <a:effectLst/>
+      </c:spPr>
+      <c:txPr>
+        <a:bodyPr rot="0" spcFirstLastPara="1" vertOverflow="ellipsis" vert="horz" wrap="square" anchor="ctr" anchorCtr="1"/>
+        <a:lstStyle/>
+        <a:p>
+          <a:pPr>
+            <a:defRPr sz="1400" b="0" i="0" u="none" strike="noStrike" kern="1200" spc="0" baseline="0">
+              <a:solidFill>
+                <a:schemeClr val="tx1">
+                  <a:lumMod val="65000"/>
+                  <a:lumOff val="35000"/>
+                </a:schemeClr>
+              </a:solidFill>
+              <a:latin typeface="+mn-lt"/>
+              <a:ea typeface="+mn-ea"/>
+              <a:cs typeface="+mn-cs"/>
+            </a:defRPr>
+          </a:pPr>
+          <a:endParaRPr lang="sv-SE"/>
+        </a:p>
+      </c:txPr>
+    </c:title>
+    <c:autoTitleDeleted val="0"/>
+    <c:plotArea>
+      <c:layout/>
+      <c:scatterChart>
+        <c:scatterStyle val="smoothMarker"/>
+        <c:varyColors val="0"/>
+        <c:ser>
+          <c:idx val="0"/>
+          <c:order val="0"/>
+          <c:tx>
+            <c:strRef>
+              <c:f>Blad1!$B$1</c:f>
+              <c:strCache>
+                <c:ptCount val="1"/>
+                <c:pt idx="0">
+                  <c:v>Y-värden</c:v>
+                </c:pt>
+              </c:strCache>
+            </c:strRef>
+          </c:tx>
+          <c:spPr>
+            <a:ln w="19050" cap="rnd">
+              <a:solidFill>
+                <a:schemeClr val="accent1"/>
+              </a:solidFill>
+              <a:round/>
+            </a:ln>
+            <a:effectLst/>
+          </c:spPr>
+          <c:marker>
+            <c:symbol val="circle"/>
+            <c:size val="5"/>
+            <c:spPr>
+              <a:solidFill>
+                <a:schemeClr val="accent1"/>
+              </a:solidFill>
+              <a:ln w="9525">
+                <a:solidFill>
+                  <a:schemeClr val="accent1"/>
+                </a:solidFill>
+              </a:ln>
+              <a:effectLst/>
+            </c:spPr>
+          </c:marker>
+          <c:xVal>
+            <c:numRef>
+              <c:f>Blad1!$A$2:$A$10</c:f>
+              <c:numCache>
+                <c:formatCode>General</c:formatCode>
+                <c:ptCount val="9"/>
+                <c:pt idx="0">
+                  <c:v>68</c:v>
+                </c:pt>
+                <c:pt idx="1">
+                  <c:v>229</c:v>
+                </c:pt>
+                <c:pt idx="2">
+                  <c:v>387</c:v>
+                </c:pt>
+                <c:pt idx="3">
+                  <c:v>556</c:v>
+                </c:pt>
+                <c:pt idx="4">
+                  <c:v>914</c:v>
+                </c:pt>
+                <c:pt idx="5">
+                  <c:v>2006</c:v>
+                </c:pt>
+                <c:pt idx="6">
+                  <c:v>4851</c:v>
+                </c:pt>
+                <c:pt idx="7">
+                  <c:v>5761</c:v>
+                </c:pt>
+                <c:pt idx="8">
+                  <c:v>5782</c:v>
+                </c:pt>
+              </c:numCache>
+            </c:numRef>
+          </c:xVal>
+          <c:yVal>
+            <c:numRef>
+              <c:f>Blad1!$B$2:$B$10</c:f>
+              <c:numCache>
+                <c:formatCode>General</c:formatCode>
+                <c:ptCount val="9"/>
+                <c:pt idx="0">
+                  <c:v>24645</c:v>
+                </c:pt>
+                <c:pt idx="1">
+                  <c:v>23378</c:v>
+                </c:pt>
+                <c:pt idx="2">
+                  <c:v>20403</c:v>
+                </c:pt>
+                <c:pt idx="3">
+                  <c:v>18296</c:v>
+                </c:pt>
+                <c:pt idx="4">
+                  <c:v>15839</c:v>
+                </c:pt>
+                <c:pt idx="5">
+                  <c:v>13125</c:v>
+                </c:pt>
+                <c:pt idx="6">
+                  <c:v>10023</c:v>
+                </c:pt>
+                <c:pt idx="7">
+                  <c:v>9110</c:v>
+                </c:pt>
+                <c:pt idx="8">
+                  <c:v>8968</c:v>
+                </c:pt>
+              </c:numCache>
+            </c:numRef>
+          </c:yVal>
+          <c:smooth val="1"/>
+          <c:extLst>
+            <c:ext xmlns:c16="http://schemas.microsoft.com/office/drawing/2014/chart" uri="{C3380CC4-5D6E-409C-BE32-E72D297353CC}">
+              <c16:uniqueId val="{00000000-048C-43AA-AFE1-329CC9053522}"/>
+            </c:ext>
+          </c:extLst>
+        </c:ser>
+        <c:dLbls>
+          <c:showLegendKey val="0"/>
+          <c:showVal val="0"/>
+          <c:showCatName val="0"/>
+          <c:showSerName val="0"/>
+          <c:showPercent val="0"/>
+          <c:showBubbleSize val="0"/>
+        </c:dLbls>
+        <c:axId val="659238287"/>
+        <c:axId val="659237871"/>
+      </c:scatterChart>
+      <c:valAx>
+        <c:axId val="659238287"/>
+        <c:scaling>
+          <c:orientation val="minMax"/>
+          <c:max val="5782"/>
+          <c:min val="0"/>
+        </c:scaling>
+        <c:delete val="0"/>
+        <c:axPos val="b"/>
+        <c:majorGridlines>
+          <c:spPr>
+            <a:ln w="9525" cap="flat" cmpd="sng" algn="ctr">
+              <a:solidFill>
+                <a:schemeClr val="tx1">
+                  <a:lumMod val="15000"/>
+                  <a:lumOff val="85000"/>
+                </a:schemeClr>
+              </a:solidFill>
+              <a:round/>
+            </a:ln>
+            <a:effectLst/>
+          </c:spPr>
+        </c:majorGridlines>
+        <c:title>
+          <c:tx>
+            <c:rich>
+              <a:bodyPr rot="0" spcFirstLastPara="1" vertOverflow="ellipsis" vert="horz" wrap="square" anchor="ctr" anchorCtr="1"/>
+              <a:lstStyle/>
+              <a:p>
+                <a:pPr>
+                  <a:defRPr sz="1000" b="0" i="0" u="none" strike="noStrike" kern="1200" baseline="0">
+                    <a:solidFill>
+                      <a:schemeClr val="tx1">
+                        <a:lumMod val="65000"/>
+                        <a:lumOff val="35000"/>
+                      </a:schemeClr>
+                    </a:solidFill>
+                    <a:latin typeface="+mn-lt"/>
+                    <a:ea typeface="+mn-ea"/>
+                    <a:cs typeface="+mn-cs"/>
+                  </a:defRPr>
+                </a:pPr>
+                <a:r>
+                  <a:rPr lang="sv-SE"/>
+                  <a:t>Time in ms</a:t>
+                </a:r>
+              </a:p>
+            </c:rich>
+          </c:tx>
+          <c:overlay val="0"/>
+          <c:spPr>
+            <a:noFill/>
+            <a:ln>
+              <a:noFill/>
+            </a:ln>
+            <a:effectLst/>
+          </c:spPr>
+          <c:txPr>
+            <a:bodyPr rot="0" spcFirstLastPara="1" vertOverflow="ellipsis" vert="horz" wrap="square" anchor="ctr" anchorCtr="1"/>
+            <a:lstStyle/>
+            <a:p>
+              <a:pPr>
+                <a:defRPr sz="1000" b="0" i="0" u="none" strike="noStrike" kern="1200" baseline="0">
+                  <a:solidFill>
+                    <a:schemeClr val="tx1">
+                      <a:lumMod val="65000"/>
+                      <a:lumOff val="35000"/>
+                    </a:schemeClr>
+                  </a:solidFill>
+                  <a:latin typeface="+mn-lt"/>
+                  <a:ea typeface="+mn-ea"/>
+                  <a:cs typeface="+mn-cs"/>
+                </a:defRPr>
+              </a:pPr>
+              <a:endParaRPr lang="sv-SE"/>
+            </a:p>
+          </c:txPr>
+        </c:title>
+        <c:numFmt formatCode="General" sourceLinked="1"/>
+        <c:majorTickMark val="none"/>
+        <c:minorTickMark val="none"/>
+        <c:tickLblPos val="nextTo"/>
+        <c:spPr>
+          <a:noFill/>
+          <a:ln w="9525" cap="flat" cmpd="sng" algn="ctr">
+            <a:solidFill>
+              <a:schemeClr val="tx1">
+                <a:lumMod val="25000"/>
+                <a:lumOff val="75000"/>
+              </a:schemeClr>
+            </a:solidFill>
+            <a:round/>
+          </a:ln>
+          <a:effectLst/>
+        </c:spPr>
+        <c:txPr>
+          <a:bodyPr rot="-60000000" spcFirstLastPara="1" vertOverflow="ellipsis" vert="horz" wrap="square" anchor="ctr" anchorCtr="1"/>
+          <a:lstStyle/>
+          <a:p>
+            <a:pPr>
+              <a:defRPr sz="900" b="0" i="0" u="none" strike="noStrike" kern="1200" baseline="0">
+                <a:solidFill>
+                  <a:schemeClr val="tx1">
+                    <a:lumMod val="65000"/>
+                    <a:lumOff val="35000"/>
+                  </a:schemeClr>
+                </a:solidFill>
+                <a:latin typeface="+mn-lt"/>
+                <a:ea typeface="+mn-ea"/>
+                <a:cs typeface="+mn-cs"/>
+              </a:defRPr>
+            </a:pPr>
+            <a:endParaRPr lang="sv-SE"/>
+          </a:p>
+        </c:txPr>
+        <c:crossAx val="659237871"/>
+        <c:crosses val="autoZero"/>
+        <c:crossBetween val="midCat"/>
+      </c:valAx>
+      <c:valAx>
+        <c:axId val="659237871"/>
+        <c:scaling>
+          <c:orientation val="minMax"/>
+          <c:max val="25000"/>
+        </c:scaling>
+        <c:delete val="0"/>
+        <c:axPos val="l"/>
+        <c:majorGridlines>
+          <c:spPr>
+            <a:ln w="9525" cap="flat" cmpd="sng" algn="ctr">
+              <a:solidFill>
+                <a:schemeClr val="tx1">
+                  <a:lumMod val="15000"/>
+                  <a:lumOff val="85000"/>
+                </a:schemeClr>
+              </a:solidFill>
+              <a:round/>
+            </a:ln>
+            <a:effectLst/>
+          </c:spPr>
+        </c:majorGridlines>
+        <c:title>
+          <c:tx>
+            <c:rich>
+              <a:bodyPr rot="-5400000" spcFirstLastPara="1" vertOverflow="ellipsis" vert="horz" wrap="square" anchor="ctr" anchorCtr="1"/>
+              <a:lstStyle/>
+              <a:p>
+                <a:pPr>
+                  <a:defRPr sz="1000" b="0" i="0" u="none" strike="noStrike" kern="1200" baseline="0">
+                    <a:solidFill>
+                      <a:schemeClr val="tx1">
+                        <a:lumMod val="65000"/>
+                        <a:lumOff val="35000"/>
+                      </a:schemeClr>
+                    </a:solidFill>
+                    <a:latin typeface="+mn-lt"/>
+                    <a:ea typeface="+mn-ea"/>
+                    <a:cs typeface="+mn-cs"/>
+                  </a:defRPr>
+                </a:pPr>
+                <a:r>
+                  <a:rPr lang="sv-SE"/>
+                  <a:t>Distance in km</a:t>
+                </a:r>
+              </a:p>
+            </c:rich>
+          </c:tx>
+          <c:overlay val="0"/>
+          <c:spPr>
+            <a:noFill/>
+            <a:ln>
+              <a:noFill/>
+            </a:ln>
+            <a:effectLst/>
+          </c:spPr>
+          <c:txPr>
+            <a:bodyPr rot="-5400000" spcFirstLastPara="1" vertOverflow="ellipsis" vert="horz" wrap="square" anchor="ctr" anchorCtr="1"/>
+            <a:lstStyle/>
+            <a:p>
+              <a:pPr>
+                <a:defRPr sz="1000" b="0" i="0" u="none" strike="noStrike" kern="1200" baseline="0">
+                  <a:solidFill>
+                    <a:schemeClr val="tx1">
+                      <a:lumMod val="65000"/>
+                      <a:lumOff val="35000"/>
+                    </a:schemeClr>
+                  </a:solidFill>
+                  <a:latin typeface="+mn-lt"/>
+                  <a:ea typeface="+mn-ea"/>
+                  <a:cs typeface="+mn-cs"/>
+                </a:defRPr>
+              </a:pPr>
+              <a:endParaRPr lang="sv-SE"/>
+            </a:p>
+          </c:txPr>
+        </c:title>
+        <c:numFmt formatCode="General" sourceLinked="1"/>
+        <c:majorTickMark val="none"/>
+        <c:minorTickMark val="none"/>
+        <c:tickLblPos val="nextTo"/>
+        <c:spPr>
+          <a:noFill/>
+          <a:ln w="9525" cap="flat" cmpd="sng" algn="ctr">
+            <a:solidFill>
+              <a:schemeClr val="tx1">
+                <a:lumMod val="25000"/>
+                <a:lumOff val="75000"/>
+              </a:schemeClr>
+            </a:solidFill>
+            <a:round/>
+          </a:ln>
+          <a:effectLst/>
+        </c:spPr>
+        <c:txPr>
+          <a:bodyPr rot="-60000000" spcFirstLastPara="1" vertOverflow="ellipsis" vert="horz" wrap="square" anchor="ctr" anchorCtr="1"/>
+          <a:lstStyle/>
+          <a:p>
+            <a:pPr>
+              <a:defRPr sz="900" b="0" i="0" u="none" strike="noStrike" kern="1200" baseline="0">
+                <a:solidFill>
+                  <a:schemeClr val="tx1">
+                    <a:lumMod val="65000"/>
+                    <a:lumOff val="35000"/>
+                  </a:schemeClr>
+                </a:solidFill>
+                <a:latin typeface="+mn-lt"/>
+                <a:ea typeface="+mn-ea"/>
+                <a:cs typeface="+mn-cs"/>
+              </a:defRPr>
+            </a:pPr>
+            <a:endParaRPr lang="sv-SE"/>
+          </a:p>
+        </c:txPr>
+        <c:crossAx val="659238287"/>
+        <c:crosses val="autoZero"/>
+        <c:crossBetween val="midCat"/>
+      </c:valAx>
+      <c:spPr>
+        <a:noFill/>
+        <a:ln>
+          <a:noFill/>
+        </a:ln>
+        <a:effectLst/>
+      </c:spPr>
+    </c:plotArea>
+    <c:plotVisOnly val="1"/>
+    <c:dispBlanksAs val="gap"/>
+    <c:extLst>
+      <c:ext xmlns:c16r3="http://schemas.microsoft.com/office/drawing/2017/03/chart" uri="{56B9EC1D-385E-4148-901F-78D8002777C0}">
+        <c16r3:dataDisplayOptions16>
+          <c16r3:dispNaAsBlank val="1"/>
+        </c16r3:dataDisplayOptions16>
+      </c:ext>
+    </c:extLst>
+    <c:showDLblsOverMax val="0"/>
+  </c:chart>
+  <c:spPr>
+    <a:solidFill>
+      <a:schemeClr val="bg1"/>
+    </a:solidFill>
+    <a:ln w="9525" cap="flat" cmpd="sng" algn="ctr">
+      <a:solidFill>
+        <a:schemeClr val="tx1">
+          <a:lumMod val="15000"/>
+          <a:lumOff val="85000"/>
+        </a:schemeClr>
+      </a:solidFill>
+      <a:round/>
+    </a:ln>
+    <a:effectLst/>
+  </c:spPr>
+  <c:txPr>
+    <a:bodyPr/>
+    <a:lstStyle/>
+    <a:p>
+      <a:pPr>
+        <a:defRPr/>
+      </a:pPr>
+      <a:endParaRPr lang="sv-SE"/>
+    </a:p>
+  </c:txPr>
+  <c:externalData r:id="rId3">
+    <c:autoUpdate val="0"/>
+  </c:externalData>
+</c:chartSpace>
+</file>
+
+<file path=word/charts/colors1.xml><?xml version="1.0" encoding="utf-8"?>
+<cs:colorStyle xmlns:cs="http://schemas.microsoft.com/office/drawing/2012/chartStyle" xmlns:a="http://schemas.openxmlformats.org/drawingml/2006/main" meth="cycle" id="10">
+  <a:schemeClr val="accent1"/>
+  <a:schemeClr val="accent2"/>
+  <a:schemeClr val="accent3"/>
+  <a:schemeClr val="accent4"/>
+  <a:schemeClr val="accent5"/>
+  <a:schemeClr val="accent6"/>
+  <cs:variation/>
+  <cs:variation>
+    <a:lumMod val="60000"/>
+  </cs:variation>
+  <cs:variation>
+    <a:lumMod val="80000"/>
+    <a:lumOff val="20000"/>
+  </cs:variation>
+  <cs:variation>
+    <a:lumMod val="80000"/>
+  </cs:variation>
+  <cs:variation>
+    <a:lumMod val="60000"/>
+    <a:lumOff val="40000"/>
+  </cs:variation>
+  <cs:variation>
+    <a:lumMod val="50000"/>
+  </cs:variation>
+  <cs:variation>
+    <a:lumMod val="70000"/>
+    <a:lumOff val="30000"/>
+  </cs:variation>
+  <cs:variation>
+    <a:lumMod val="70000"/>
+  </cs:variation>
+  <cs:variation>
+    <a:lumMod val="50000"/>
+    <a:lumOff val="50000"/>
+  </cs:variation>
+</cs:colorStyle>
+</file>
+
+<file path=word/charts/style1.xml><?xml version="1.0" encoding="utf-8"?>
+<cs:chartStyle xmlns:cs="http://schemas.microsoft.com/office/drawing/2012/chartStyle" xmlns:a="http://schemas.openxmlformats.org/drawingml/2006/main" id="240">
+  <cs:axisTitle>
+    <cs:lnRef idx="0"/>
+    <cs:fillRef idx="0"/>
+    <cs:effectRef idx="0"/>
+    <cs:fontRef idx="minor">
+      <a:schemeClr val="tx1">
+        <a:lumMod val="65000"/>
+        <a:lumOff val="35000"/>
+      </a:schemeClr>
+    </cs:fontRef>
+    <cs:defRPr sz="1000" kern="1200"/>
+  </cs:axisTitle>
+  <cs:categoryAxis>
+    <cs:lnRef idx="0"/>
+    <cs:fillRef idx="0"/>
+    <cs:effectRef idx="0"/>
+    <cs:fontRef idx="minor">
+      <a:schemeClr val="tx1">
+        <a:lumMod val="65000"/>
+        <a:lumOff val="35000"/>
+      </a:schemeClr>
+    </cs:fontRef>
+    <cs:spPr>
+      <a:ln w="9525" cap="flat" cmpd="sng" algn="ctr">
+        <a:solidFill>
+          <a:schemeClr val="tx1">
+            <a:lumMod val="25000"/>
+            <a:lumOff val="75000"/>
+          </a:schemeClr>
+        </a:solidFill>
+        <a:round/>
+      </a:ln>
+    </cs:spPr>
+    <cs:defRPr sz="900" kern="1200"/>
+  </cs:categoryAxis>
+  <cs:chartArea mods="allowNoFillOverride allowNoLineOverride">
+    <cs:lnRef idx="0"/>
+    <cs:fillRef idx="0"/>
+    <cs:effectRef idx="0"/>
+    <cs:fontRef idx="minor">
+      <a:schemeClr val="tx1"/>
+    </cs:fontRef>
+    <cs:spPr>
+      <a:solidFill>
+        <a:schemeClr val="bg1"/>
+      </a:solidFill>
+      <a:ln w="9525" cap="flat" cmpd="sng" algn="ctr">
+        <a:solidFill>
+          <a:schemeClr val="tx1">
+            <a:lumMod val="15000"/>
+            <a:lumOff val="85000"/>
+          </a:schemeClr>
+        </a:solidFill>
+        <a:round/>
+      </a:ln>
+    </cs:spPr>
+    <cs:defRPr sz="1000" kern="1200"/>
+  </cs:chartArea>
+  <cs:dataLabel>
+    <cs:lnRef idx="0"/>
+    <cs:fillRef idx="0"/>
+    <cs:effectRef idx="0"/>
+    <cs:fontRef idx="minor">
+      <a:schemeClr val="tx1">
+        <a:lumMod val="75000"/>
+        <a:lumOff val="25000"/>
+      </a:schemeClr>
+    </cs:fontRef>
+    <cs:defRPr sz="900" kern="1200"/>
+  </cs:dataLabel>
+  <cs:dataLabelCallout>
+    <cs:lnRef idx="0"/>
+    <cs:fillRef idx="0"/>
+    <cs:effectRef idx="0"/>
+    <cs:fontRef idx="minor">
+      <a:schemeClr val="dk1">
+        <a:lumMod val="65000"/>
+        <a:lumOff val="35000"/>
+      </a:schemeClr>
+    </cs:fontRef>
+    <cs:spPr>
+      <a:solidFill>
+        <a:schemeClr val="lt1"/>
+      </a:solidFill>
+      <a:ln>
+        <a:solidFill>
+          <a:schemeClr val="dk1">
+            <a:lumMod val="25000"/>
+            <a:lumOff val="75000"/>
+          </a:schemeClr>
+        </a:solidFill>
+      </a:ln>
+    </cs:spPr>
+    <cs:defRPr sz="900" kern="1200"/>
+    <cs:bodyPr rot="0" spcFirstLastPara="1" vertOverflow="clip" horzOverflow="clip" vert="horz" wrap="square" lIns="36576" tIns="18288" rIns="36576" bIns="18288" anchor="ctr" anchorCtr="1">
+      <a:spAutoFit/>
+    </cs:bodyPr>
+  </cs:dataLabelCallout>
+  <cs:dataPoint>
+    <cs:lnRef idx="0"/>
+    <cs:fillRef idx="1">
+      <cs:styleClr val="auto"/>
+    </cs:fillRef>
+    <cs:effectRef idx="0"/>
+    <cs:fontRef idx="minor">
+      <a:schemeClr val="tx1"/>
+    </cs:fontRef>
+  </cs:dataPoint>
+  <cs:dataPoint3D>
+    <cs:lnRef idx="0"/>
+    <cs:fillRef idx="1">
+      <cs:styleClr val="auto"/>
+    </cs:fillRef>
+    <cs:effectRef idx="0"/>
+    <cs:fontRef idx="minor">
+      <a:schemeClr val="tx1"/>
+    </cs:fontRef>
+  </cs:dataPoint3D>
+  <cs:dataPointLine>
+    <cs:lnRef idx="0">
+      <cs:styleClr val="auto"/>
+    </cs:lnRef>
+    <cs:fillRef idx="1"/>
+    <cs:effectRef idx="0"/>
+    <cs:fontRef idx="minor">
+      <a:schemeClr val="tx1"/>
+    </cs:fontRef>
+    <cs:spPr>
+      <a:ln w="19050" cap="rnd">
+        <a:solidFill>
+          <a:schemeClr val="phClr"/>
+        </a:solidFill>
+        <a:round/>
+      </a:ln>
+    </cs:spPr>
+  </cs:dataPointLine>
+  <cs:dataPointMarker>
+    <cs:lnRef idx="0">
+      <cs:styleClr val="auto"/>
+    </cs:lnRef>
+    <cs:fillRef idx="1">
+      <cs:styleClr val="auto"/>
+    </cs:fillRef>
+    <cs:effectRef idx="0"/>
+    <cs:fontRef idx="minor">
+      <a:schemeClr val="tx1"/>
+    </cs:fontRef>
+    <cs:spPr>
+      <a:ln w="9525">
+        <a:solidFill>
+          <a:schemeClr val="phClr"/>
+        </a:solidFill>
+      </a:ln>
+    </cs:spPr>
+  </cs:dataPointMarker>
+  <cs:dataPointMarkerLayout symbol="circle" size="5"/>
+  <cs:dataPointWireframe>
+    <cs:lnRef idx="0">
+      <cs:styleClr val="auto"/>
+    </cs:lnRef>
+    <cs:fillRef idx="0"/>
+    <cs:effectRef idx="0"/>
+    <cs:fontRef idx="minor">
+      <a:schemeClr val="dk1"/>
+    </cs:fontRef>
+    <cs:spPr>
+      <a:ln w="9525" cap="rnd">
+        <a:solidFill>
+          <a:schemeClr val="phClr"/>
+        </a:solidFill>
+        <a:round/>
+      </a:ln>
+    </cs:spPr>
+  </cs:dataPointWireframe>
+  <cs:dataTable>
+    <cs:lnRef idx="0"/>
+    <cs:fillRef idx="0"/>
+    <cs:effectRef idx="0"/>
+    <cs:fontRef idx="minor">
+      <a:schemeClr val="tx1">
+        <a:lumMod val="65000"/>
+        <a:lumOff val="35000"/>
+      </a:schemeClr>
+    </cs:fontRef>
+    <cs:spPr>
+      <a:noFill/>
+      <a:ln w="9525" cap="flat" cmpd="sng" algn="ctr">
+        <a:solidFill>
+          <a:schemeClr val="tx1">
+            <a:lumMod val="15000"/>
+            <a:lumOff val="85000"/>
+          </a:schemeClr>
+        </a:solidFill>
+        <a:round/>
+      </a:ln>
+    </cs:spPr>
+    <cs:defRPr sz="900" kern="1200"/>
+  </cs:dataTable>
+  <cs:downBar>
+    <cs:lnRef idx="0"/>
+    <cs:fillRef idx="0"/>
+    <cs:effectRef idx="0"/>
+    <cs:fontRef idx="minor">
+      <a:schemeClr val="tx1"/>
+    </cs:fontRef>
+    <cs:spPr>
+      <a:solidFill>
+        <a:schemeClr val="dk1">
+          <a:lumMod val="75000"/>
+          <a:lumOff val="25000"/>
+        </a:schemeClr>
+      </a:solidFill>
+      <a:ln w="9525" cap="flat" cmpd="sng" algn="ctr">
+        <a:solidFill>
+          <a:schemeClr val="tx1">
+            <a:lumMod val="65000"/>
+            <a:lumOff val="35000"/>
+          </a:schemeClr>
+        </a:solidFill>
+        <a:round/>
+      </a:ln>
+    </cs:spPr>
+  </cs:downBar>
+  <cs:dropLine>
+    <cs:lnRef idx="0"/>
+    <cs:fillRef idx="0"/>
+    <cs:effectRef idx="0"/>
+    <cs:fontRef idx="minor">
+      <a:schemeClr val="tx1"/>
+    </cs:fontRef>
+    <cs:spPr>
+      <a:ln w="9525" cap="flat" cmpd="sng" algn="ctr">
+        <a:solidFill>
+          <a:schemeClr val="tx1">
+            <a:lumMod val="35000"/>
+            <a:lumOff val="65000"/>
+          </a:schemeClr>
+        </a:solidFill>
+        <a:round/>
+      </a:ln>
+    </cs:spPr>
+  </cs:dropLine>
+  <cs:errorBar>
+    <cs:lnRef idx="0"/>
+    <cs:fillRef idx="0"/>
+    <cs:effectRef idx="0"/>
+    <cs:fontRef idx="minor">
+      <a:schemeClr val="tx1"/>
+    </cs:fontRef>
+    <cs:spPr>
+      <a:ln w="9525" cap="flat" cmpd="sng" algn="ctr">
+        <a:solidFill>
+          <a:schemeClr val="tx1">
+            <a:lumMod val="65000"/>
+            <a:lumOff val="35000"/>
+          </a:schemeClr>
+        </a:solidFill>
+        <a:round/>
+      </a:ln>
+    </cs:spPr>
+  </cs:errorBar>
+  <cs:floor>
+    <cs:lnRef idx="0"/>
+    <cs:fillRef idx="0"/>
+    <cs:effectRef idx="0"/>
+    <cs:fontRef idx="minor">
+      <a:schemeClr val="tx1"/>
+    </cs:fontRef>
+    <cs:spPr>
+      <a:noFill/>
+      <a:ln>
+        <a:noFill/>
+      </a:ln>
+    </cs:spPr>
+  </cs:floor>
+  <cs:gridlineMajor>
+    <cs:lnRef idx="0"/>
+    <cs:fillRef idx="0"/>
+    <cs:effectRef idx="0"/>
+    <cs:fontRef idx="minor">
+      <a:schemeClr val="tx1"/>
+    </cs:fontRef>
+    <cs:spPr>
+      <a:ln w="9525" cap="flat" cmpd="sng" algn="ctr">
+        <a:solidFill>
+          <a:schemeClr val="tx1">
+            <a:lumMod val="15000"/>
+            <a:lumOff val="85000"/>
+          </a:schemeClr>
+        </a:solidFill>
+        <a:round/>
+      </a:ln>
+    </cs:spPr>
+  </cs:gridlineMajor>
+  <cs:gridlineMinor>
+    <cs:lnRef idx="0"/>
+    <cs:fillRef idx="0"/>
+    <cs:effectRef idx="0"/>
+    <cs:fontRef idx="minor">
+      <a:schemeClr val="tx1"/>
+    </cs:fontRef>
+    <cs:spPr>
+      <a:ln w="9525" cap="flat" cmpd="sng" algn="ctr">
+        <a:solidFill>
+          <a:schemeClr val="tx1">
+            <a:lumMod val="5000"/>
+            <a:lumOff val="95000"/>
+          </a:schemeClr>
+        </a:solidFill>
+        <a:round/>
+      </a:ln>
+    </cs:spPr>
+  </cs:gridlineMinor>
+  <cs:hiLoLine>
+    <cs:lnRef idx="0"/>
+    <cs:fillRef idx="0"/>
+    <cs:effectRef idx="0"/>
+    <cs:fontRef idx="minor">
+      <a:schemeClr val="tx1"/>
+    </cs:fontRef>
+    <cs:spPr>
+      <a:ln w="9525" cap="flat" cmpd="sng" algn="ctr">
+        <a:solidFill>
+          <a:schemeClr val="tx1">
+            <a:lumMod val="50000"/>
+            <a:lumOff val="50000"/>
+          </a:schemeClr>
+        </a:solidFill>
+        <a:round/>
+      </a:ln>
+    </cs:spPr>
+  </cs:hiLoLine>
+  <cs:leaderLine>
+    <cs:lnRef idx="0"/>
+    <cs:fillRef idx="0"/>
+    <cs:effectRef idx="0"/>
+    <cs:fontRef idx="minor">
+      <a:schemeClr val="tx1"/>
+    </cs:fontRef>
+    <cs:spPr>
+      <a:ln w="9525" cap="flat" cmpd="sng" algn="ctr">
+        <a:solidFill>
+          <a:schemeClr val="tx1">
+            <a:lumMod val="35000"/>
+            <a:lumOff val="65000"/>
+          </a:schemeClr>
+        </a:solidFill>
+        <a:round/>
+      </a:ln>
+    </cs:spPr>
+  </cs:leaderLine>
+  <cs:legend>
+    <cs:lnRef idx="0"/>
+    <cs:fillRef idx="0"/>
+    <cs:effectRef idx="0"/>
+    <cs:fontRef idx="minor">
+      <a:schemeClr val="tx1">
+        <a:lumMod val="65000"/>
+        <a:lumOff val="35000"/>
+      </a:schemeClr>
+    </cs:fontRef>
+    <cs:defRPr sz="900" kern="1200"/>
+  </cs:legend>
+  <cs:plotArea mods="allowNoFillOverride allowNoLineOverride">
+    <cs:lnRef idx="0"/>
+    <cs:fillRef idx="0"/>
+    <cs:effectRef idx="0"/>
+    <cs:fontRef idx="minor">
+      <a:schemeClr val="tx1"/>
+    </cs:fontRef>
+  </cs:plotArea>
+  <cs:plotArea3D mods="allowNoFillOverride allowNoLineOverride">
+    <cs:lnRef idx="0"/>
+    <cs:fillRef idx="0"/>
+    <cs:effectRef idx="0"/>
+    <cs:fontRef idx="minor">
+      <a:schemeClr val="tx1"/>
+    </cs:fontRef>
+  </cs:plotArea3D>
+  <cs:seriesAxis>
+    <cs:lnRef idx="0"/>
+    <cs:fillRef idx="0"/>
+    <cs:effectRef idx="0"/>
+    <cs:fontRef idx="minor">
+      <a:schemeClr val="tx1">
+        <a:lumMod val="65000"/>
+        <a:lumOff val="35000"/>
+      </a:schemeClr>
+    </cs:fontRef>
+    <cs:defRPr sz="900" kern="1200"/>
+  </cs:seriesAxis>
+  <cs:seriesLine>
+    <cs:lnRef idx="0"/>
+    <cs:fillRef idx="0"/>
+    <cs:effectRef idx="0"/>
+    <cs:fontRef idx="minor">
+      <a:schemeClr val="tx1"/>
+    </cs:fontRef>
+    <cs:spPr>
+      <a:ln w="9525" cap="flat" cmpd="sng" algn="ctr">
+        <a:solidFill>
+          <a:schemeClr val="tx1">
+            <a:lumMod val="35000"/>
+            <a:lumOff val="65000"/>
+          </a:schemeClr>
+        </a:solidFill>
+        <a:round/>
+      </a:ln>
+    </cs:spPr>
+  </cs:seriesLine>
+  <cs:title>
+    <cs:lnRef idx="0"/>
+    <cs:fillRef idx="0"/>
+    <cs:effectRef idx="0"/>
+    <cs:fontRef idx="minor">
+      <a:schemeClr val="tx1">
+        <a:lumMod val="65000"/>
+        <a:lumOff val="35000"/>
+      </a:schemeClr>
+    </cs:fontRef>
+    <cs:defRPr sz="1400" b="0" kern="1200" spc="0" baseline="0"/>
+  </cs:title>
+  <cs:trendline>
+    <cs:lnRef idx="0">
+      <cs:styleClr val="auto"/>
+    </cs:lnRef>
+    <cs:fillRef idx="0"/>
+    <cs:effectRef idx="0"/>
+    <cs:fontRef idx="minor">
+      <a:schemeClr val="tx1"/>
+    </cs:fontRef>
+    <cs:spPr>
+      <a:ln w="19050" cap="rnd">
+        <a:solidFill>
+          <a:schemeClr val="phClr"/>
+        </a:solidFill>
+        <a:prstDash val="sysDot"/>
+      </a:ln>
+    </cs:spPr>
+  </cs:trendline>
+  <cs:trendlineLabel>
+    <cs:lnRef idx="0"/>
+    <cs:fillRef idx="0"/>
+    <cs:effectRef idx="0"/>
+    <cs:fontRef idx="minor">
+      <a:schemeClr val="tx1">
+        <a:lumMod val="65000"/>
+        <a:lumOff val="35000"/>
+      </a:schemeClr>
+    </cs:fontRef>
+    <cs:defRPr sz="900" kern="1200"/>
+  </cs:trendlineLabel>
+  <cs:upBar>
+    <cs:lnRef idx="0"/>
+    <cs:fillRef idx="0"/>
+    <cs:effectRef idx="0"/>
+    <cs:fontRef idx="minor">
+      <a:schemeClr val="tx1"/>
+    </cs:fontRef>
+    <cs:spPr>
+      <a:solidFill>
+        <a:schemeClr val="lt1"/>
+      </a:solidFill>
+      <a:ln w="9525" cap="flat" cmpd="sng" algn="ctr">
+        <a:solidFill>
+          <a:schemeClr val="tx1">
+            <a:lumMod val="65000"/>
+            <a:lumOff val="35000"/>
+          </a:schemeClr>
+        </a:solidFill>
+        <a:round/>
+      </a:ln>
+    </cs:spPr>
+  </cs:upBar>
+  <cs:valueAxis>
+    <cs:lnRef idx="0"/>
+    <cs:fillRef idx="0"/>
+    <cs:effectRef idx="0"/>
+    <cs:fontRef idx="minor">
+      <a:schemeClr val="tx1">
+        <a:lumMod val="65000"/>
+        <a:lumOff val="35000"/>
+      </a:schemeClr>
+    </cs:fontRef>
+    <cs:spPr>
+      <a:ln w="9525" cap="flat" cmpd="sng" algn="ctr">
+        <a:solidFill>
+          <a:schemeClr val="tx1">
+            <a:lumMod val="25000"/>
+            <a:lumOff val="75000"/>
+          </a:schemeClr>
+        </a:solidFill>
+        <a:round/>
+      </a:ln>
+    </cs:spPr>
+    <cs:defRPr sz="900" kern="1200"/>
+  </cs:valueAxis>
+  <cs:wall>
+    <cs:lnRef idx="0"/>
+    <cs:fillRef idx="0"/>
+    <cs:effectRef idx="0"/>
+    <cs:fontRef idx="minor">
+      <a:schemeClr val="tx1"/>
+    </cs:fontRef>
+    <cs:spPr>
+      <a:noFill/>
+      <a:ln>
+        <a:noFill/>
+      </a:ln>
+    </cs:spPr>
+  </cs:wall>
+</cs:chartStyle>
 </file>
 
 <file path=word/theme/theme1.xml><?xml version="1.0" encoding="utf-8"?>
@@ -1719,4 +3688,16 @@
     </a:ext>
   </a:extLst>
 </a:theme>
+</file>
+
+<file path=customXml/item1.xml><?xml version="1.0" encoding="utf-8"?>
+<b:Sources xmlns:b="http://schemas.openxmlformats.org/officeDocument/2006/bibliography" xmlns="http://schemas.openxmlformats.org/officeDocument/2006/bibliography" SelectedStyle="\IEEE2006OfficeOnline.xsl" StyleName="IEEE" Version="2006"/>
+</file>
+
+<file path=customXml/itemProps1.xml><?xml version="1.0" encoding="utf-8"?>
+<ds:datastoreItem xmlns:ds="http://schemas.openxmlformats.org/officeDocument/2006/customXml" ds:itemID="{B1A7BD67-20DB-4739-B311-1D872CEC0F58}">
+  <ds:schemaRefs>
+    <ds:schemaRef ds:uri="http://schemas.openxmlformats.org/officeDocument/2006/bibliography"/>
+  </ds:schemaRefs>
+</ds:datastoreItem>
 </file>
</xml_diff>